<commit_message>
Ajout : Analyse des impacts
</commit_message>
<xml_diff>
--- a/P12_02_DDA.docx
+++ b/P12_02_DDA.docx
@@ -1126,7 +1126,7 @@
         </w:rPr>
         <w:fldChar w:fldCharType="separate"/>
       </w:r>
-      <w:hyperlink w:anchor="_Toc117835874" w:history="1">
+      <w:hyperlink w:anchor="_Toc119119208" w:history="1">
         <w:r>
           <w:rPr>
             <w:rStyle w:val="Lienhypertexte"/>
@@ -1153,7 +1153,7 @@
             <w:noProof/>
             <w:webHidden/>
           </w:rPr>
-          <w:instrText xml:space="preserve"> PAGEREF _Toc117835874 \h </w:instrText>
+          <w:instrText xml:space="preserve"> PAGEREF _Toc119119208 \h </w:instrText>
         </w:r>
         <w:r>
           <w:rPr>
@@ -1198,7 +1198,7 @@
           <w:szCs w:val="22"/>
         </w:rPr>
       </w:pPr>
-      <w:hyperlink w:anchor="_Toc117835875" w:history="1">
+      <w:hyperlink w:anchor="_Toc119119209" w:history="1">
         <w:r>
           <w:rPr>
             <w:rStyle w:val="Lienhypertexte"/>
@@ -1225,7 +1225,7 @@
             <w:noProof/>
             <w:webHidden/>
           </w:rPr>
-          <w:instrText xml:space="preserve"> PAGEREF _Toc117835875 \h </w:instrText>
+          <w:instrText xml:space="preserve"> PAGEREF _Toc119119209 \h </w:instrText>
         </w:r>
         <w:r>
           <w:rPr>
@@ -1270,7 +1270,7 @@
           <w:szCs w:val="22"/>
         </w:rPr>
       </w:pPr>
-      <w:hyperlink w:anchor="_Toc117835876" w:history="1">
+      <w:hyperlink w:anchor="_Toc119119210" w:history="1">
         <w:r>
           <w:rPr>
             <w:rStyle w:val="Lienhypertexte"/>
@@ -1297,7 +1297,7 @@
             <w:noProof/>
             <w:webHidden/>
           </w:rPr>
-          <w:instrText xml:space="preserve"> PAGEREF _Toc117835876 \h </w:instrText>
+          <w:instrText xml:space="preserve"> PAGEREF _Toc119119210 \h </w:instrText>
         </w:r>
         <w:r>
           <w:rPr>
@@ -1344,7 +1344,7 @@
           <w:szCs w:val="22"/>
         </w:rPr>
       </w:pPr>
-      <w:hyperlink w:anchor="_Toc117835877" w:history="1">
+      <w:hyperlink w:anchor="_Toc119119211" w:history="1">
         <w:r>
           <w:rPr>
             <w:rStyle w:val="Lienhypertexte"/>
@@ -1371,7 +1371,7 @@
             <w:noProof/>
             <w:webHidden/>
           </w:rPr>
-          <w:instrText xml:space="preserve"> PAGEREF _Toc117835877 \h </w:instrText>
+          <w:instrText xml:space="preserve"> PAGEREF _Toc119119211 \h </w:instrText>
         </w:r>
         <w:r>
           <w:rPr>
@@ -1416,7 +1416,7 @@
           <w:szCs w:val="22"/>
         </w:rPr>
       </w:pPr>
-      <w:hyperlink w:anchor="_Toc117835878" w:history="1">
+      <w:hyperlink w:anchor="_Toc119119212" w:history="1">
         <w:r>
           <w:rPr>
             <w:rStyle w:val="Lienhypertexte"/>
@@ -1443,7 +1443,7 @@
             <w:noProof/>
             <w:webHidden/>
           </w:rPr>
-          <w:instrText xml:space="preserve"> PAGEREF _Toc117835878 \h </w:instrText>
+          <w:instrText xml:space="preserve"> PAGEREF _Toc119119212 \h </w:instrText>
         </w:r>
         <w:r>
           <w:rPr>
@@ -1488,7 +1488,7 @@
           <w:szCs w:val="22"/>
         </w:rPr>
       </w:pPr>
-      <w:hyperlink w:anchor="_Toc117835879" w:history="1">
+      <w:hyperlink w:anchor="_Toc119119213" w:history="1">
         <w:r>
           <w:rPr>
             <w:rStyle w:val="Lienhypertexte"/>
@@ -1515,7 +1515,7 @@
             <w:noProof/>
             <w:webHidden/>
           </w:rPr>
-          <w:instrText xml:space="preserve"> PAGEREF _Toc117835879 \h </w:instrText>
+          <w:instrText xml:space="preserve"> PAGEREF _Toc119119213 \h </w:instrText>
         </w:r>
         <w:r>
           <w:rPr>
@@ -1561,7 +1561,7 @@
           <w:szCs w:val="22"/>
         </w:rPr>
       </w:pPr>
-      <w:hyperlink w:anchor="_Toc117835880" w:history="1">
+      <w:hyperlink w:anchor="_Toc119119214" w:history="1">
         <w:r>
           <w:rPr>
             <w:rStyle w:val="Lienhypertexte"/>
@@ -1588,7 +1588,7 @@
             <w:noProof/>
             <w:webHidden/>
           </w:rPr>
-          <w:instrText xml:space="preserve"> PAGEREF _Toc117835880 \h </w:instrText>
+          <w:instrText xml:space="preserve"> PAGEREF _Toc119119214 \h </w:instrText>
         </w:r>
         <w:r>
           <w:rPr>
@@ -1634,7 +1634,7 @@
           <w:szCs w:val="22"/>
         </w:rPr>
       </w:pPr>
-      <w:hyperlink w:anchor="_Toc117835881" w:history="1">
+      <w:hyperlink w:anchor="_Toc119119215" w:history="1">
         <w:r>
           <w:rPr>
             <w:rStyle w:val="Lienhypertexte"/>
@@ -1661,7 +1661,7 @@
             <w:noProof/>
             <w:webHidden/>
           </w:rPr>
-          <w:instrText xml:space="preserve"> PAGEREF _Toc117835881 \h </w:instrText>
+          <w:instrText xml:space="preserve"> PAGEREF _Toc119119215 \h </w:instrText>
         </w:r>
         <w:r>
           <w:rPr>
@@ -1705,7 +1705,7 @@
           <w:szCs w:val="22"/>
         </w:rPr>
       </w:pPr>
-      <w:hyperlink w:anchor="_Toc117835882" w:history="1">
+      <w:hyperlink w:anchor="_Toc119119216" w:history="1">
         <w:r>
           <w:rPr>
             <w:rStyle w:val="Lienhypertexte"/>
@@ -1732,7 +1732,7 @@
             <w:noProof/>
             <w:webHidden/>
           </w:rPr>
-          <w:instrText xml:space="preserve"> PAGEREF _Toc117835882 \h </w:instrText>
+          <w:instrText xml:space="preserve"> PAGEREF _Toc119119216 \h </w:instrText>
         </w:r>
         <w:r>
           <w:rPr>
@@ -1778,7 +1778,7 @@
           <w:szCs w:val="22"/>
         </w:rPr>
       </w:pPr>
-      <w:hyperlink w:anchor="_Toc117835883" w:history="1">
+      <w:hyperlink w:anchor="_Toc119119217" w:history="1">
         <w:r>
           <w:rPr>
             <w:rStyle w:val="Lienhypertexte"/>
@@ -1805,7 +1805,7 @@
             <w:noProof/>
             <w:webHidden/>
           </w:rPr>
-          <w:instrText xml:space="preserve"> PAGEREF _Toc117835883 \h </w:instrText>
+          <w:instrText xml:space="preserve"> PAGEREF _Toc119119217 \h </w:instrText>
         </w:r>
         <w:r>
           <w:rPr>
@@ -1849,7 +1849,7 @@
           <w:szCs w:val="22"/>
         </w:rPr>
       </w:pPr>
-      <w:hyperlink w:anchor="_Toc117835884" w:history="1">
+      <w:hyperlink w:anchor="_Toc119119218" w:history="1">
         <w:r>
           <w:rPr>
             <w:rStyle w:val="Lienhypertexte"/>
@@ -1876,7 +1876,7 @@
             <w:noProof/>
             <w:webHidden/>
           </w:rPr>
-          <w:instrText xml:space="preserve"> PAGEREF _Toc117835884 \h </w:instrText>
+          <w:instrText xml:space="preserve"> PAGEREF _Toc119119218 \h </w:instrText>
         </w:r>
         <w:r>
           <w:rPr>
@@ -1920,7 +1920,7 @@
           <w:szCs w:val="22"/>
         </w:rPr>
       </w:pPr>
-      <w:hyperlink w:anchor="_Toc117835885" w:history="1">
+      <w:hyperlink w:anchor="_Toc119119219" w:history="1">
         <w:r>
           <w:rPr>
             <w:rStyle w:val="Lienhypertexte"/>
@@ -1947,7 +1947,7 @@
             <w:noProof/>
             <w:webHidden/>
           </w:rPr>
-          <w:instrText xml:space="preserve"> PAGEREF _Toc117835885 \h </w:instrText>
+          <w:instrText xml:space="preserve"> PAGEREF _Toc119119219 \h </w:instrText>
         </w:r>
         <w:r>
           <w:rPr>
@@ -1967,7 +1967,7 @@
             <w:noProof/>
             <w:webHidden/>
           </w:rPr>
-          <w:t>8</w:t>
+          <w:t>9</w:t>
         </w:r>
         <w:r>
           <w:rPr>
@@ -1991,7 +1991,7 @@
           <w:szCs w:val="22"/>
         </w:rPr>
       </w:pPr>
-      <w:hyperlink w:anchor="_Toc117835886" w:history="1">
+      <w:hyperlink w:anchor="_Toc119119220" w:history="1">
         <w:r>
           <w:rPr>
             <w:rStyle w:val="Lienhypertexte"/>
@@ -2018,7 +2018,7 @@
             <w:noProof/>
             <w:webHidden/>
           </w:rPr>
-          <w:instrText xml:space="preserve"> PAGEREF _Toc117835886 \h </w:instrText>
+          <w:instrText xml:space="preserve"> PAGEREF _Toc119119220 \h </w:instrText>
         </w:r>
         <w:r>
           <w:rPr>
@@ -2039,6 +2039,77 @@
             <w:webHidden/>
           </w:rPr>
           <w:t>9</w:t>
+        </w:r>
+        <w:r>
+          <w:rPr>
+            <w:noProof/>
+            <w:webHidden/>
+          </w:rPr>
+          <w:fldChar w:fldCharType="end"/>
+        </w:r>
+      </w:hyperlink>
+    </w:p>
+    <w:p>
+      <w:pPr>
+        <w:pStyle w:val="TM5"/>
+        <w:tabs>
+          <w:tab w:val="right" w:leader="dot" w:pos="9350"/>
+        </w:tabs>
+        <w:rPr>
+          <w:rFonts w:eastAsiaTheme="minorEastAsia" w:cstheme="minorBidi"/>
+          <w:noProof/>
+          <w:sz w:val="22"/>
+          <w:szCs w:val="22"/>
+        </w:rPr>
+      </w:pPr>
+      <w:hyperlink w:anchor="_Toc119119221" w:history="1">
+        <w:r>
+          <w:rPr>
+            <w:rStyle w:val="Lienhypertexte"/>
+            <w:noProof/>
+          </w:rPr>
+          <w:t>Documentation complémentaire :</w:t>
+        </w:r>
+        <w:r>
+          <w:rPr>
+            <w:noProof/>
+            <w:webHidden/>
+          </w:rPr>
+          <w:tab/>
+        </w:r>
+        <w:r>
+          <w:rPr>
+            <w:noProof/>
+            <w:webHidden/>
+          </w:rPr>
+          <w:fldChar w:fldCharType="begin"/>
+        </w:r>
+        <w:r>
+          <w:rPr>
+            <w:noProof/>
+            <w:webHidden/>
+          </w:rPr>
+          <w:instrText xml:space="preserve"> PAGEREF _Toc119119221 \h </w:instrText>
+        </w:r>
+        <w:r>
+          <w:rPr>
+            <w:noProof/>
+            <w:webHidden/>
+          </w:rPr>
+        </w:r>
+        <w:r>
+          <w:rPr>
+            <w:noProof/>
+            <w:webHidden/>
+          </w:rPr>
+          <w:fldChar w:fldCharType="separate"/>
+        </w:r>
+        <w:r>
+          <w:rPr>
+            <w:noProof/>
+            <w:webHidden/>
+          </w:rPr>
+          <w:t>10</w:t>
         </w:r>
         <w:r>
           <w:rPr>
@@ -2064,7 +2135,7 @@
           <w:szCs w:val="22"/>
         </w:rPr>
       </w:pPr>
-      <w:hyperlink w:anchor="_Toc117835887" w:history="1">
+      <w:hyperlink w:anchor="_Toc119119222" w:history="1">
         <w:r>
           <w:rPr>
             <w:rStyle w:val="Lienhypertexte"/>
@@ -2091,7 +2162,7 @@
             <w:noProof/>
             <w:webHidden/>
           </w:rPr>
-          <w:instrText xml:space="preserve"> PAGEREF _Toc117835887 \h </w:instrText>
+          <w:instrText xml:space="preserve"> PAGEREF _Toc119119222 \h </w:instrText>
         </w:r>
         <w:r>
           <w:rPr>
@@ -2111,7 +2182,7 @@
             <w:noProof/>
             <w:webHidden/>
           </w:rPr>
-          <w:t>10</w:t>
+          <w:t>11</w:t>
         </w:r>
         <w:r>
           <w:rPr>
@@ -2138,7 +2209,7 @@
           <w:szCs w:val="22"/>
         </w:rPr>
       </w:pPr>
-      <w:hyperlink w:anchor="_Toc117835888" w:history="1">
+      <w:hyperlink w:anchor="_Toc119119223" w:history="1">
         <w:r>
           <w:rPr>
             <w:rStyle w:val="Lienhypertexte"/>
@@ -2165,7 +2236,7 @@
             <w:noProof/>
             <w:webHidden/>
           </w:rPr>
-          <w:instrText xml:space="preserve"> PAGEREF _Toc117835888 \h </w:instrText>
+          <w:instrText xml:space="preserve"> PAGEREF _Toc119119223 \h </w:instrText>
         </w:r>
         <w:r>
           <w:rPr>
@@ -2185,7 +2256,7 @@
             <w:noProof/>
             <w:webHidden/>
           </w:rPr>
-          <w:t>11</w:t>
+          <w:t>12</w:t>
         </w:r>
         <w:r>
           <w:rPr>
@@ -2210,7 +2281,7 @@
           <w:szCs w:val="22"/>
         </w:rPr>
       </w:pPr>
-      <w:hyperlink w:anchor="_Toc117835889" w:history="1">
+      <w:hyperlink w:anchor="_Toc119119224" w:history="1">
         <w:r>
           <w:rPr>
             <w:rStyle w:val="Lienhypertexte"/>
@@ -2237,7 +2308,7 @@
             <w:noProof/>
             <w:webHidden/>
           </w:rPr>
-          <w:instrText xml:space="preserve"> PAGEREF _Toc117835889 \h </w:instrText>
+          <w:instrText xml:space="preserve"> PAGEREF _Toc119119224 \h </w:instrText>
         </w:r>
         <w:r>
           <w:rPr>
@@ -2257,7 +2328,7 @@
             <w:noProof/>
             <w:webHidden/>
           </w:rPr>
-          <w:t>11</w:t>
+          <w:t>12</w:t>
         </w:r>
         <w:r>
           <w:rPr>
@@ -2282,7 +2353,7 @@
           <w:szCs w:val="22"/>
         </w:rPr>
       </w:pPr>
-      <w:hyperlink w:anchor="_Toc117835890" w:history="1">
+      <w:hyperlink w:anchor="_Toc119119225" w:history="1">
         <w:r>
           <w:rPr>
             <w:rStyle w:val="Lienhypertexte"/>
@@ -2309,7 +2380,7 @@
             <w:noProof/>
             <w:webHidden/>
           </w:rPr>
-          <w:instrText xml:space="preserve"> PAGEREF _Toc117835890 \h </w:instrText>
+          <w:instrText xml:space="preserve"> PAGEREF _Toc119119225 \h </w:instrText>
         </w:r>
         <w:r>
           <w:rPr>
@@ -2329,7 +2400,7 @@
             <w:noProof/>
             <w:webHidden/>
           </w:rPr>
-          <w:t>11</w:t>
+          <w:t>14</w:t>
         </w:r>
         <w:r>
           <w:rPr>
@@ -2354,7 +2425,7 @@
           <w:szCs w:val="22"/>
         </w:rPr>
       </w:pPr>
-      <w:hyperlink w:anchor="_Toc117835891" w:history="1">
+      <w:hyperlink w:anchor="_Toc119119226" w:history="1">
         <w:r>
           <w:rPr>
             <w:rStyle w:val="Lienhypertexte"/>
@@ -2381,7 +2452,7 @@
             <w:noProof/>
             <w:webHidden/>
           </w:rPr>
-          <w:instrText xml:space="preserve"> PAGEREF _Toc117835891 \h </w:instrText>
+          <w:instrText xml:space="preserve"> PAGEREF _Toc119119226 \h </w:instrText>
         </w:r>
         <w:r>
           <w:rPr>
@@ -2401,7 +2472,7 @@
             <w:noProof/>
             <w:webHidden/>
           </w:rPr>
-          <w:t>11</w:t>
+          <w:t>15</w:t>
         </w:r>
         <w:r>
           <w:rPr>
@@ -2428,13 +2499,13 @@
           <w:szCs w:val="22"/>
         </w:rPr>
       </w:pPr>
-      <w:hyperlink w:anchor="_Toc117835892" w:history="1">
+      <w:hyperlink w:anchor="_Toc119119227" w:history="1">
         <w:r>
           <w:rPr>
             <w:rStyle w:val="Lienhypertexte"/>
             <w:noProof/>
           </w:rPr>
-          <w:t>ANALYSE DES IMPACTS</w:t>
+          <w:t>ANALYSE DES ÉCARTS</w:t>
         </w:r>
         <w:r>
           <w:rPr>
@@ -2455,7 +2526,7 @@
             <w:noProof/>
             <w:webHidden/>
           </w:rPr>
-          <w:instrText xml:space="preserve"> PAGEREF _Toc117835892 \h </w:instrText>
+          <w:instrText xml:space="preserve"> PAGEREF _Toc119119227 \h </w:instrText>
         </w:r>
         <w:r>
           <w:rPr>
@@ -2475,367 +2546,7 @@
             <w:noProof/>
             <w:webHidden/>
           </w:rPr>
-          <w:t>12</w:t>
-        </w:r>
-        <w:r>
-          <w:rPr>
-            <w:noProof/>
-            <w:webHidden/>
-          </w:rPr>
-          <w:fldChar w:fldCharType="end"/>
-        </w:r>
-      </w:hyperlink>
-    </w:p>
-    <w:p>
-      <w:pPr>
-        <w:pStyle w:val="TM2"/>
-        <w:tabs>
-          <w:tab w:val="right" w:leader="dot" w:pos="9350"/>
-        </w:tabs>
-        <w:rPr>
-          <w:rFonts w:eastAsiaTheme="minorEastAsia" w:cstheme="minorBidi"/>
-          <w:smallCaps w:val="0"/>
-          <w:noProof/>
-          <w:sz w:val="22"/>
-          <w:szCs w:val="22"/>
-        </w:rPr>
-      </w:pPr>
-      <w:hyperlink w:anchor="_Toc117835893" w:history="1">
-        <w:r>
-          <w:rPr>
-            <w:rStyle w:val="Lienhypertexte"/>
-            <w:noProof/>
-          </w:rPr>
-          <w:t>Opérationnels</w:t>
-        </w:r>
-        <w:r>
-          <w:rPr>
-            <w:noProof/>
-            <w:webHidden/>
-          </w:rPr>
-          <w:tab/>
-        </w:r>
-        <w:r>
-          <w:rPr>
-            <w:noProof/>
-            <w:webHidden/>
-          </w:rPr>
-          <w:fldChar w:fldCharType="begin"/>
-        </w:r>
-        <w:r>
-          <w:rPr>
-            <w:noProof/>
-            <w:webHidden/>
-          </w:rPr>
-          <w:instrText xml:space="preserve"> PAGEREF _Toc117835893 \h </w:instrText>
-        </w:r>
-        <w:r>
-          <w:rPr>
-            <w:noProof/>
-            <w:webHidden/>
-          </w:rPr>
-        </w:r>
-        <w:r>
-          <w:rPr>
-            <w:noProof/>
-            <w:webHidden/>
-          </w:rPr>
-          <w:fldChar w:fldCharType="separate"/>
-        </w:r>
-        <w:r>
-          <w:rPr>
-            <w:noProof/>
-            <w:webHidden/>
-          </w:rPr>
-          <w:t>12</w:t>
-        </w:r>
-        <w:r>
-          <w:rPr>
-            <w:noProof/>
-            <w:webHidden/>
-          </w:rPr>
-          <w:fldChar w:fldCharType="end"/>
-        </w:r>
-      </w:hyperlink>
-    </w:p>
-    <w:p>
-      <w:pPr>
-        <w:pStyle w:val="TM2"/>
-        <w:tabs>
-          <w:tab w:val="right" w:leader="dot" w:pos="9350"/>
-        </w:tabs>
-        <w:rPr>
-          <w:rFonts w:eastAsiaTheme="minorEastAsia" w:cstheme="minorBidi"/>
-          <w:smallCaps w:val="0"/>
-          <w:noProof/>
-          <w:sz w:val="22"/>
-          <w:szCs w:val="22"/>
-        </w:rPr>
-      </w:pPr>
-      <w:hyperlink w:anchor="_Toc117835894" w:history="1">
-        <w:r>
-          <w:rPr>
-            <w:rStyle w:val="Lienhypertexte"/>
-            <w:noProof/>
-          </w:rPr>
-          <w:t>Organisationnels</w:t>
-        </w:r>
-        <w:r>
-          <w:rPr>
-            <w:noProof/>
-            <w:webHidden/>
-          </w:rPr>
-          <w:tab/>
-        </w:r>
-        <w:r>
-          <w:rPr>
-            <w:noProof/>
-            <w:webHidden/>
-          </w:rPr>
-          <w:fldChar w:fldCharType="begin"/>
-        </w:r>
-        <w:r>
-          <w:rPr>
-            <w:noProof/>
-            <w:webHidden/>
-          </w:rPr>
-          <w:instrText xml:space="preserve"> PAGEREF _Toc117835894 \h </w:instrText>
-        </w:r>
-        <w:r>
-          <w:rPr>
-            <w:noProof/>
-            <w:webHidden/>
-          </w:rPr>
-        </w:r>
-        <w:r>
-          <w:rPr>
-            <w:noProof/>
-            <w:webHidden/>
-          </w:rPr>
-          <w:fldChar w:fldCharType="separate"/>
-        </w:r>
-        <w:r>
-          <w:rPr>
-            <w:noProof/>
-            <w:webHidden/>
-          </w:rPr>
-          <w:t>12</w:t>
-        </w:r>
-        <w:r>
-          <w:rPr>
-            <w:noProof/>
-            <w:webHidden/>
-          </w:rPr>
-          <w:fldChar w:fldCharType="end"/>
-        </w:r>
-      </w:hyperlink>
-    </w:p>
-    <w:p>
-      <w:pPr>
-        <w:pStyle w:val="TM2"/>
-        <w:tabs>
-          <w:tab w:val="right" w:leader="dot" w:pos="9350"/>
-        </w:tabs>
-        <w:rPr>
-          <w:rFonts w:eastAsiaTheme="minorEastAsia" w:cstheme="minorBidi"/>
-          <w:smallCaps w:val="0"/>
-          <w:noProof/>
-          <w:sz w:val="22"/>
-          <w:szCs w:val="22"/>
-        </w:rPr>
-      </w:pPr>
-      <w:hyperlink w:anchor="_Toc117835895" w:history="1">
-        <w:r>
-          <w:rPr>
-            <w:rStyle w:val="Lienhypertexte"/>
-            <w:noProof/>
-          </w:rPr>
-          <w:t>Techniques</w:t>
-        </w:r>
-        <w:r>
-          <w:rPr>
-            <w:noProof/>
-            <w:webHidden/>
-          </w:rPr>
-          <w:tab/>
-        </w:r>
-        <w:r>
-          <w:rPr>
-            <w:noProof/>
-            <w:webHidden/>
-          </w:rPr>
-          <w:fldChar w:fldCharType="begin"/>
-        </w:r>
-        <w:r>
-          <w:rPr>
-            <w:noProof/>
-            <w:webHidden/>
-          </w:rPr>
-          <w:instrText xml:space="preserve"> PAGEREF _Toc117835895 \h </w:instrText>
-        </w:r>
-        <w:r>
-          <w:rPr>
-            <w:noProof/>
-            <w:webHidden/>
-          </w:rPr>
-        </w:r>
-        <w:r>
-          <w:rPr>
-            <w:noProof/>
-            <w:webHidden/>
-          </w:rPr>
-          <w:fldChar w:fldCharType="separate"/>
-        </w:r>
-        <w:r>
-          <w:rPr>
-            <w:noProof/>
-            <w:webHidden/>
-          </w:rPr>
-          <w:t>12</w:t>
-        </w:r>
-        <w:r>
-          <w:rPr>
-            <w:noProof/>
-            <w:webHidden/>
-          </w:rPr>
-          <w:fldChar w:fldCharType="end"/>
-        </w:r>
-      </w:hyperlink>
-    </w:p>
-    <w:p>
-      <w:pPr>
-        <w:pStyle w:val="TM2"/>
-        <w:tabs>
-          <w:tab w:val="right" w:leader="dot" w:pos="9350"/>
-        </w:tabs>
-        <w:rPr>
-          <w:rFonts w:eastAsiaTheme="minorEastAsia" w:cstheme="minorBidi"/>
-          <w:smallCaps w:val="0"/>
-          <w:noProof/>
-          <w:sz w:val="22"/>
-          <w:szCs w:val="22"/>
-        </w:rPr>
-      </w:pPr>
-      <w:hyperlink w:anchor="_Toc117835896" w:history="1">
-        <w:r>
-          <w:rPr>
-            <w:rStyle w:val="Lienhypertexte"/>
-            <w:noProof/>
-          </w:rPr>
-          <w:t>Financiers</w:t>
-        </w:r>
-        <w:r>
-          <w:rPr>
-            <w:noProof/>
-            <w:webHidden/>
-          </w:rPr>
-          <w:tab/>
-        </w:r>
-        <w:r>
-          <w:rPr>
-            <w:noProof/>
-            <w:webHidden/>
-          </w:rPr>
-          <w:fldChar w:fldCharType="begin"/>
-        </w:r>
-        <w:r>
-          <w:rPr>
-            <w:noProof/>
-            <w:webHidden/>
-          </w:rPr>
-          <w:instrText xml:space="preserve"> PAGEREF _Toc117835896 \h </w:instrText>
-        </w:r>
-        <w:r>
-          <w:rPr>
-            <w:noProof/>
-            <w:webHidden/>
-          </w:rPr>
-        </w:r>
-        <w:r>
-          <w:rPr>
-            <w:noProof/>
-            <w:webHidden/>
-          </w:rPr>
-          <w:fldChar w:fldCharType="separate"/>
-        </w:r>
-        <w:r>
-          <w:rPr>
-            <w:noProof/>
-            <w:webHidden/>
-          </w:rPr>
-          <w:t>12</w:t>
-        </w:r>
-        <w:r>
-          <w:rPr>
-            <w:noProof/>
-            <w:webHidden/>
-          </w:rPr>
-          <w:fldChar w:fldCharType="end"/>
-        </w:r>
-      </w:hyperlink>
-    </w:p>
-    <w:p>
-      <w:pPr>
-        <w:pStyle w:val="TM2"/>
-        <w:tabs>
-          <w:tab w:val="right" w:leader="dot" w:pos="9350"/>
-        </w:tabs>
-        <w:rPr>
-          <w:rFonts w:eastAsiaTheme="minorEastAsia" w:cstheme="minorBidi"/>
-          <w:smallCaps w:val="0"/>
-          <w:noProof/>
-          <w:sz w:val="22"/>
-          <w:szCs w:val="22"/>
-        </w:rPr>
-      </w:pPr>
-      <w:hyperlink w:anchor="_Toc117835897" w:history="1">
-        <w:r>
-          <w:rPr>
-            <w:rStyle w:val="Lienhypertexte"/>
-            <w:noProof/>
-          </w:rPr>
-          <w:t>Juridiques</w:t>
-        </w:r>
-        <w:r>
-          <w:rPr>
-            <w:noProof/>
-            <w:webHidden/>
-          </w:rPr>
-          <w:tab/>
-        </w:r>
-        <w:r>
-          <w:rPr>
-            <w:noProof/>
-            <w:webHidden/>
-          </w:rPr>
-          <w:fldChar w:fldCharType="begin"/>
-        </w:r>
-        <w:r>
-          <w:rPr>
-            <w:noProof/>
-            <w:webHidden/>
-          </w:rPr>
-          <w:instrText xml:space="preserve"> PAGEREF _Toc117835897 \h </w:instrText>
-        </w:r>
-        <w:r>
-          <w:rPr>
-            <w:noProof/>
-            <w:webHidden/>
-          </w:rPr>
-        </w:r>
-        <w:r>
-          <w:rPr>
-            <w:noProof/>
-            <w:webHidden/>
-          </w:rPr>
-          <w:fldChar w:fldCharType="separate"/>
-        </w:r>
-        <w:r>
-          <w:rPr>
-            <w:noProof/>
-            <w:webHidden/>
-          </w:rPr>
-          <w:t>12</w:t>
+          <w:t>17</w:t>
         </w:r>
         <w:r>
           <w:rPr>
@@ -2862,13 +2573,13 @@
           <w:szCs w:val="22"/>
         </w:rPr>
       </w:pPr>
-      <w:hyperlink w:anchor="_Toc117835898" w:history="1">
+      <w:hyperlink w:anchor="_Toc119119228" w:history="1">
         <w:r>
           <w:rPr>
             <w:rStyle w:val="Lienhypertexte"/>
             <w:noProof/>
           </w:rPr>
-          <w:t>TABLES DES RÉFÉRENCES</w:t>
+          <w:t>ANALYSE DES IMPACTS</w:t>
         </w:r>
         <w:r>
           <w:rPr>
@@ -2889,7 +2600,7 @@
             <w:noProof/>
             <w:webHidden/>
           </w:rPr>
-          <w:instrText xml:space="preserve"> PAGEREF _Toc117835898 \h </w:instrText>
+          <w:instrText xml:space="preserve"> PAGEREF _Toc119119228 \h </w:instrText>
         </w:r>
         <w:r>
           <w:rPr>
@@ -2909,7 +2620,7 @@
             <w:noProof/>
             <w:webHidden/>
           </w:rPr>
-          <w:t>13</w:t>
+          <w:t>18</w:t>
         </w:r>
         <w:r>
           <w:rPr>
@@ -2934,13 +2645,13 @@
           <w:szCs w:val="22"/>
         </w:rPr>
       </w:pPr>
-      <w:hyperlink w:anchor="_Toc117835899" w:history="1">
+      <w:hyperlink w:anchor="_Toc119119229" w:history="1">
         <w:r>
           <w:rPr>
             <w:rStyle w:val="Lienhypertexte"/>
             <w:noProof/>
           </w:rPr>
-          <w:t>Figures</w:t>
+          <w:t>Opérationnels</w:t>
         </w:r>
         <w:r>
           <w:rPr>
@@ -2961,7 +2672,7 @@
             <w:noProof/>
             <w:webHidden/>
           </w:rPr>
-          <w:instrText xml:space="preserve"> PAGEREF _Toc117835899 \h </w:instrText>
+          <w:instrText xml:space="preserve"> PAGEREF _Toc119119229 \h </w:instrText>
         </w:r>
         <w:r>
           <w:rPr>
@@ -2981,7 +2692,7 @@
             <w:noProof/>
             <w:webHidden/>
           </w:rPr>
-          <w:t>13</w:t>
+          <w:t>18</w:t>
         </w:r>
         <w:r>
           <w:rPr>
@@ -3006,12 +2717,446 @@
           <w:szCs w:val="22"/>
         </w:rPr>
       </w:pPr>
-      <w:hyperlink w:anchor="_Toc117835900" w:history="1">
+      <w:hyperlink w:anchor="_Toc119119230" w:history="1">
         <w:r>
           <w:rPr>
             <w:rStyle w:val="Lienhypertexte"/>
             <w:noProof/>
           </w:rPr>
+          <w:t>Organisationnels</w:t>
+        </w:r>
+        <w:r>
+          <w:rPr>
+            <w:noProof/>
+            <w:webHidden/>
+          </w:rPr>
+          <w:tab/>
+        </w:r>
+        <w:r>
+          <w:rPr>
+            <w:noProof/>
+            <w:webHidden/>
+          </w:rPr>
+          <w:fldChar w:fldCharType="begin"/>
+        </w:r>
+        <w:r>
+          <w:rPr>
+            <w:noProof/>
+            <w:webHidden/>
+          </w:rPr>
+          <w:instrText xml:space="preserve"> PAGEREF _Toc119119230 \h </w:instrText>
+        </w:r>
+        <w:r>
+          <w:rPr>
+            <w:noProof/>
+            <w:webHidden/>
+          </w:rPr>
+        </w:r>
+        <w:r>
+          <w:rPr>
+            <w:noProof/>
+            <w:webHidden/>
+          </w:rPr>
+          <w:fldChar w:fldCharType="separate"/>
+        </w:r>
+        <w:r>
+          <w:rPr>
+            <w:noProof/>
+            <w:webHidden/>
+          </w:rPr>
+          <w:t>18</w:t>
+        </w:r>
+        <w:r>
+          <w:rPr>
+            <w:noProof/>
+            <w:webHidden/>
+          </w:rPr>
+          <w:fldChar w:fldCharType="end"/>
+        </w:r>
+      </w:hyperlink>
+    </w:p>
+    <w:p>
+      <w:pPr>
+        <w:pStyle w:val="TM2"/>
+        <w:tabs>
+          <w:tab w:val="right" w:leader="dot" w:pos="9350"/>
+        </w:tabs>
+        <w:rPr>
+          <w:rFonts w:eastAsiaTheme="minorEastAsia" w:cstheme="minorBidi"/>
+          <w:smallCaps w:val="0"/>
+          <w:noProof/>
+          <w:sz w:val="22"/>
+          <w:szCs w:val="22"/>
+        </w:rPr>
+      </w:pPr>
+      <w:hyperlink w:anchor="_Toc119119231" w:history="1">
+        <w:r>
+          <w:rPr>
+            <w:rStyle w:val="Lienhypertexte"/>
+            <w:noProof/>
+          </w:rPr>
+          <w:t>Techniques</w:t>
+        </w:r>
+        <w:r>
+          <w:rPr>
+            <w:noProof/>
+            <w:webHidden/>
+          </w:rPr>
+          <w:tab/>
+        </w:r>
+        <w:r>
+          <w:rPr>
+            <w:noProof/>
+            <w:webHidden/>
+          </w:rPr>
+          <w:fldChar w:fldCharType="begin"/>
+        </w:r>
+        <w:r>
+          <w:rPr>
+            <w:noProof/>
+            <w:webHidden/>
+          </w:rPr>
+          <w:instrText xml:space="preserve"> PAGEREF _Toc119119231 \h </w:instrText>
+        </w:r>
+        <w:r>
+          <w:rPr>
+            <w:noProof/>
+            <w:webHidden/>
+          </w:rPr>
+        </w:r>
+        <w:r>
+          <w:rPr>
+            <w:noProof/>
+            <w:webHidden/>
+          </w:rPr>
+          <w:fldChar w:fldCharType="separate"/>
+        </w:r>
+        <w:r>
+          <w:rPr>
+            <w:noProof/>
+            <w:webHidden/>
+          </w:rPr>
+          <w:t>18</w:t>
+        </w:r>
+        <w:r>
+          <w:rPr>
+            <w:noProof/>
+            <w:webHidden/>
+          </w:rPr>
+          <w:fldChar w:fldCharType="end"/>
+        </w:r>
+      </w:hyperlink>
+    </w:p>
+    <w:p>
+      <w:pPr>
+        <w:pStyle w:val="TM2"/>
+        <w:tabs>
+          <w:tab w:val="right" w:leader="dot" w:pos="9350"/>
+        </w:tabs>
+        <w:rPr>
+          <w:rFonts w:eastAsiaTheme="minorEastAsia" w:cstheme="minorBidi"/>
+          <w:smallCaps w:val="0"/>
+          <w:noProof/>
+          <w:sz w:val="22"/>
+          <w:szCs w:val="22"/>
+        </w:rPr>
+      </w:pPr>
+      <w:hyperlink w:anchor="_Toc119119232" w:history="1">
+        <w:r>
+          <w:rPr>
+            <w:rStyle w:val="Lienhypertexte"/>
+            <w:noProof/>
+          </w:rPr>
+          <w:t>Financiers</w:t>
+        </w:r>
+        <w:r>
+          <w:rPr>
+            <w:noProof/>
+            <w:webHidden/>
+          </w:rPr>
+          <w:tab/>
+        </w:r>
+        <w:r>
+          <w:rPr>
+            <w:noProof/>
+            <w:webHidden/>
+          </w:rPr>
+          <w:fldChar w:fldCharType="begin"/>
+        </w:r>
+        <w:r>
+          <w:rPr>
+            <w:noProof/>
+            <w:webHidden/>
+          </w:rPr>
+          <w:instrText xml:space="preserve"> PAGEREF _Toc119119232 \h </w:instrText>
+        </w:r>
+        <w:r>
+          <w:rPr>
+            <w:noProof/>
+            <w:webHidden/>
+          </w:rPr>
+        </w:r>
+        <w:r>
+          <w:rPr>
+            <w:noProof/>
+            <w:webHidden/>
+          </w:rPr>
+          <w:fldChar w:fldCharType="separate"/>
+        </w:r>
+        <w:r>
+          <w:rPr>
+            <w:noProof/>
+            <w:webHidden/>
+          </w:rPr>
+          <w:t>18</w:t>
+        </w:r>
+        <w:r>
+          <w:rPr>
+            <w:noProof/>
+            <w:webHidden/>
+          </w:rPr>
+          <w:fldChar w:fldCharType="end"/>
+        </w:r>
+      </w:hyperlink>
+    </w:p>
+    <w:p>
+      <w:pPr>
+        <w:pStyle w:val="TM2"/>
+        <w:tabs>
+          <w:tab w:val="right" w:leader="dot" w:pos="9350"/>
+        </w:tabs>
+        <w:rPr>
+          <w:rFonts w:eastAsiaTheme="minorEastAsia" w:cstheme="minorBidi"/>
+          <w:smallCaps w:val="0"/>
+          <w:noProof/>
+          <w:sz w:val="22"/>
+          <w:szCs w:val="22"/>
+        </w:rPr>
+      </w:pPr>
+      <w:hyperlink w:anchor="_Toc119119233" w:history="1">
+        <w:r>
+          <w:rPr>
+            <w:rStyle w:val="Lienhypertexte"/>
+            <w:noProof/>
+          </w:rPr>
+          <w:t>Juridiques</w:t>
+        </w:r>
+        <w:r>
+          <w:rPr>
+            <w:noProof/>
+            <w:webHidden/>
+          </w:rPr>
+          <w:tab/>
+        </w:r>
+        <w:r>
+          <w:rPr>
+            <w:noProof/>
+            <w:webHidden/>
+          </w:rPr>
+          <w:fldChar w:fldCharType="begin"/>
+        </w:r>
+        <w:r>
+          <w:rPr>
+            <w:noProof/>
+            <w:webHidden/>
+          </w:rPr>
+          <w:instrText xml:space="preserve"> PAGEREF _Toc119119233 \h </w:instrText>
+        </w:r>
+        <w:r>
+          <w:rPr>
+            <w:noProof/>
+            <w:webHidden/>
+          </w:rPr>
+        </w:r>
+        <w:r>
+          <w:rPr>
+            <w:noProof/>
+            <w:webHidden/>
+          </w:rPr>
+          <w:fldChar w:fldCharType="separate"/>
+        </w:r>
+        <w:r>
+          <w:rPr>
+            <w:noProof/>
+            <w:webHidden/>
+          </w:rPr>
+          <w:t>18</w:t>
+        </w:r>
+        <w:r>
+          <w:rPr>
+            <w:noProof/>
+            <w:webHidden/>
+          </w:rPr>
+          <w:fldChar w:fldCharType="end"/>
+        </w:r>
+      </w:hyperlink>
+    </w:p>
+    <w:p>
+      <w:pPr>
+        <w:pStyle w:val="TM1"/>
+        <w:tabs>
+          <w:tab w:val="right" w:leader="dot" w:pos="9350"/>
+        </w:tabs>
+        <w:rPr>
+          <w:rFonts w:eastAsiaTheme="minorEastAsia" w:cstheme="minorBidi"/>
+          <w:b w:val="0"/>
+          <w:bCs w:val="0"/>
+          <w:caps w:val="0"/>
+          <w:noProof/>
+          <w:sz w:val="22"/>
+          <w:szCs w:val="22"/>
+        </w:rPr>
+      </w:pPr>
+      <w:hyperlink w:anchor="_Toc119119234" w:history="1">
+        <w:r>
+          <w:rPr>
+            <w:rStyle w:val="Lienhypertexte"/>
+            <w:noProof/>
+          </w:rPr>
+          <w:t>TABLES DES RÉFÉRENCES</w:t>
+        </w:r>
+        <w:r>
+          <w:rPr>
+            <w:noProof/>
+            <w:webHidden/>
+          </w:rPr>
+          <w:tab/>
+        </w:r>
+        <w:r>
+          <w:rPr>
+            <w:noProof/>
+            <w:webHidden/>
+          </w:rPr>
+          <w:fldChar w:fldCharType="begin"/>
+        </w:r>
+        <w:r>
+          <w:rPr>
+            <w:noProof/>
+            <w:webHidden/>
+          </w:rPr>
+          <w:instrText xml:space="preserve"> PAGEREF _Toc119119234 \h </w:instrText>
+        </w:r>
+        <w:r>
+          <w:rPr>
+            <w:noProof/>
+            <w:webHidden/>
+          </w:rPr>
+        </w:r>
+        <w:r>
+          <w:rPr>
+            <w:noProof/>
+            <w:webHidden/>
+          </w:rPr>
+          <w:fldChar w:fldCharType="separate"/>
+        </w:r>
+        <w:r>
+          <w:rPr>
+            <w:noProof/>
+            <w:webHidden/>
+          </w:rPr>
+          <w:t>19</w:t>
+        </w:r>
+        <w:r>
+          <w:rPr>
+            <w:noProof/>
+            <w:webHidden/>
+          </w:rPr>
+          <w:fldChar w:fldCharType="end"/>
+        </w:r>
+      </w:hyperlink>
+    </w:p>
+    <w:p>
+      <w:pPr>
+        <w:pStyle w:val="TM2"/>
+        <w:tabs>
+          <w:tab w:val="right" w:leader="dot" w:pos="9350"/>
+        </w:tabs>
+        <w:rPr>
+          <w:rFonts w:eastAsiaTheme="minorEastAsia" w:cstheme="minorBidi"/>
+          <w:smallCaps w:val="0"/>
+          <w:noProof/>
+          <w:sz w:val="22"/>
+          <w:szCs w:val="22"/>
+        </w:rPr>
+      </w:pPr>
+      <w:hyperlink w:anchor="_Toc119119235" w:history="1">
+        <w:r>
+          <w:rPr>
+            <w:rStyle w:val="Lienhypertexte"/>
+            <w:noProof/>
+          </w:rPr>
+          <w:t>Figures</w:t>
+        </w:r>
+        <w:r>
+          <w:rPr>
+            <w:noProof/>
+            <w:webHidden/>
+          </w:rPr>
+          <w:tab/>
+        </w:r>
+        <w:r>
+          <w:rPr>
+            <w:noProof/>
+            <w:webHidden/>
+          </w:rPr>
+          <w:fldChar w:fldCharType="begin"/>
+        </w:r>
+        <w:r>
+          <w:rPr>
+            <w:noProof/>
+            <w:webHidden/>
+          </w:rPr>
+          <w:instrText xml:space="preserve"> PAGEREF _Toc119119235 \h </w:instrText>
+        </w:r>
+        <w:r>
+          <w:rPr>
+            <w:noProof/>
+            <w:webHidden/>
+          </w:rPr>
+        </w:r>
+        <w:r>
+          <w:rPr>
+            <w:noProof/>
+            <w:webHidden/>
+          </w:rPr>
+          <w:fldChar w:fldCharType="separate"/>
+        </w:r>
+        <w:r>
+          <w:rPr>
+            <w:noProof/>
+            <w:webHidden/>
+          </w:rPr>
+          <w:t>19</w:t>
+        </w:r>
+        <w:r>
+          <w:rPr>
+            <w:noProof/>
+            <w:webHidden/>
+          </w:rPr>
+          <w:fldChar w:fldCharType="end"/>
+        </w:r>
+      </w:hyperlink>
+    </w:p>
+    <w:p>
+      <w:pPr>
+        <w:pStyle w:val="TM2"/>
+        <w:tabs>
+          <w:tab w:val="right" w:leader="dot" w:pos="9350"/>
+        </w:tabs>
+        <w:rPr>
+          <w:rFonts w:eastAsiaTheme="minorEastAsia" w:cstheme="minorBidi"/>
+          <w:smallCaps w:val="0"/>
+          <w:noProof/>
+          <w:sz w:val="22"/>
+          <w:szCs w:val="22"/>
+        </w:rPr>
+      </w:pPr>
+      <w:hyperlink w:anchor="_Toc119119236" w:history="1">
+        <w:r>
+          <w:rPr>
+            <w:rStyle w:val="Lienhypertexte"/>
+            <w:noProof/>
+          </w:rPr>
           <w:t>Tableaux</w:t>
         </w:r>
         <w:r>
@@ -3033,7 +3178,7 @@
             <w:noProof/>
             <w:webHidden/>
           </w:rPr>
-          <w:instrText xml:space="preserve"> PAGEREF _Toc117835900 \h </w:instrText>
+          <w:instrText xml:space="preserve"> PAGEREF _Toc119119236 \h </w:instrText>
         </w:r>
         <w:r>
           <w:rPr>
@@ -3053,7 +3198,7 @@
             <w:noProof/>
             <w:webHidden/>
           </w:rPr>
-          <w:t>13</w:t>
+          <w:t>19</w:t>
         </w:r>
         <w:r>
           <w:rPr>
@@ -3097,20 +3242,20 @@
         <w:pStyle w:val="Titre1"/>
       </w:pPr>
       <w:bookmarkStart w:id="7" w:name="_Toc103105840"/>
-      <w:bookmarkStart w:id="8" w:name="_Toc117835874"/>
-      <w:bookmarkStart w:id="9" w:name="_Toc78113519"/>
+      <w:bookmarkStart w:id="8" w:name="_Toc78113519"/>
+      <w:bookmarkStart w:id="9" w:name="_Toc119119208"/>
       <w:r>
         <w:lastRenderedPageBreak/>
         <w:t>ARCHITECTURE DE RÉFÉRENCE</w:t>
       </w:r>
       <w:bookmarkEnd w:id="7"/>
-      <w:bookmarkEnd w:id="8"/>
+      <w:bookmarkEnd w:id="9"/>
     </w:p>
     <w:p>
       <w:pPr>
         <w:pStyle w:val="Titre2"/>
       </w:pPr>
-      <w:bookmarkStart w:id="10" w:name="_Toc117835875"/>
+      <w:bookmarkStart w:id="10" w:name="_Toc119119209"/>
       <w:r>
         <w:t>Vue d’ensemble</w:t>
       </w:r>
@@ -3259,7 +3404,7 @@
         <w:pStyle w:val="Titre2"/>
         <w:spacing w:before="480" w:after="120"/>
       </w:pPr>
-      <w:bookmarkStart w:id="12" w:name="_Toc117835876"/>
+      <w:bookmarkStart w:id="12" w:name="_Toc119119210"/>
       <w:r>
         <w:t>Contexte du changement d’architecture</w:t>
       </w:r>
@@ -3337,7 +3482,7 @@
       <w:pPr>
         <w:pStyle w:val="Titre1"/>
       </w:pPr>
-      <w:bookmarkStart w:id="13" w:name="_Toc117835877"/>
+      <w:bookmarkStart w:id="13" w:name="_Toc119119211"/>
       <w:r>
         <w:lastRenderedPageBreak/>
         <w:t>APPROCHE ARCHITECTURALE</w:t>
@@ -3560,7 +3705,7 @@
       <w:pPr>
         <w:pStyle w:val="Titre2"/>
       </w:pPr>
-      <w:bookmarkStart w:id="17" w:name="_Toc117835878"/>
+      <w:bookmarkStart w:id="17" w:name="_Toc119119212"/>
       <w:r>
         <w:lastRenderedPageBreak/>
         <w:t>Briques d’architecture de références (ABB)</w:t>
@@ -4111,7 +4256,7 @@
       <w:pPr>
         <w:pStyle w:val="Titre2"/>
       </w:pPr>
-      <w:bookmarkStart w:id="19" w:name="_Toc117835879"/>
+      <w:bookmarkStart w:id="19" w:name="_Toc119119213"/>
       <w:r>
         <w:lastRenderedPageBreak/>
         <w:t xml:space="preserve">Étude exploratoire </w:t>
@@ -4137,7 +4282,7 @@
       </w:pPr>
       <w:bookmarkStart w:id="20" w:name="_Toc100680902"/>
       <w:bookmarkStart w:id="21" w:name="_Toc103105847"/>
-      <w:bookmarkStart w:id="22" w:name="_Toc117835880"/>
+      <w:bookmarkStart w:id="22" w:name="_Toc119119214"/>
       <w:r>
         <w:t>Choix préférés pour les outils et technologies</w:t>
       </w:r>
@@ -4319,7 +4464,7 @@
       </w:pPr>
       <w:bookmarkStart w:id="23" w:name="_Toc100680905"/>
       <w:bookmarkStart w:id="24" w:name="_Toc103105849"/>
-      <w:bookmarkStart w:id="25" w:name="_Toc117835881"/>
+      <w:bookmarkStart w:id="25" w:name="_Toc119119215"/>
       <w:r>
         <w:t>Technologies pour l’authentification / l’autorisation</w:t>
       </w:r>
@@ -4430,7 +4575,7 @@
       <w:pPr>
         <w:pStyle w:val="Titre5"/>
       </w:pPr>
-      <w:bookmarkStart w:id="26" w:name="_Toc117835882"/>
+      <w:bookmarkStart w:id="26" w:name="_Toc119119216"/>
       <w:r>
         <w:t>Documentation complémentaire :</w:t>
       </w:r>
@@ -4487,7 +4632,7 @@
       </w:pPr>
       <w:bookmarkStart w:id="27" w:name="_Toc100680906"/>
       <w:bookmarkStart w:id="28" w:name="_Toc103105850"/>
-      <w:bookmarkStart w:id="29" w:name="_Toc117835883"/>
+      <w:bookmarkStart w:id="29" w:name="_Toc119119217"/>
       <w:r>
         <w:lastRenderedPageBreak/>
         <w:t>Briques de solution de référence (SBB)</w:t>
@@ -4502,7 +4647,7 @@
         <w:spacing w:before="360"/>
       </w:pPr>
       <w:bookmarkStart w:id="30" w:name="_Toc100680910"/>
-      <w:bookmarkStart w:id="31" w:name="_Toc117835884"/>
+      <w:bookmarkStart w:id="31" w:name="_Toc119119218"/>
       <w:r>
         <w:t>Solution : IAM (SBB-1)</w:t>
       </w:r>
@@ -4883,7 +5028,7 @@
       <w:pPr>
         <w:pStyle w:val="Titre5"/>
       </w:pPr>
-      <w:bookmarkStart w:id="33" w:name="_Toc117835885"/>
+      <w:bookmarkStart w:id="33" w:name="_Toc119119219"/>
       <w:r>
         <w:t>Documentation complémentaire :</w:t>
       </w:r>
@@ -4915,7 +5060,7 @@
         <w:pStyle w:val="Titre4"/>
         <w:spacing w:before="360"/>
       </w:pPr>
-      <w:bookmarkStart w:id="34" w:name="_Toc117835886"/>
+      <w:bookmarkStart w:id="34" w:name="_Toc119119220"/>
       <w:r>
         <w:t>Solution : Gestionnaire de fichier</w:t>
       </w:r>
@@ -5278,8 +5423,13 @@
       <w:pPr>
         <w:pStyle w:val="Titre5"/>
       </w:pPr>
-      <w:r>
-        <w:t xml:space="preserve">Documentation complémentaire :  </w:t>
+      <w:bookmarkStart w:id="38" w:name="_Toc119119221"/>
+      <w:r>
+        <w:t>Documentation complémentaire :</w:t>
+      </w:r>
+      <w:bookmarkEnd w:id="38"/>
+      <w:r>
+        <w:t xml:space="preserve">  </w:t>
       </w:r>
     </w:p>
     <w:p>
@@ -5307,7 +5457,7 @@
       <w:pPr>
         <w:pStyle w:val="Titre3"/>
       </w:pPr>
-      <w:bookmarkStart w:id="38" w:name="_Toc117835887"/>
+      <w:bookmarkStart w:id="39" w:name="_Toc119119222"/>
       <w:r>
         <w:lastRenderedPageBreak/>
         <w:t xml:space="preserve">Synthèse de l’étude </w:t>
@@ -5322,7 +5472,7 @@
       </w:r>
       <w:bookmarkEnd w:id="35"/>
       <w:bookmarkEnd w:id="36"/>
-      <w:bookmarkEnd w:id="38"/>
+      <w:bookmarkEnd w:id="39"/>
     </w:p>
     <w:p>
       <w:r>
@@ -5693,7 +5843,7 @@
       <w:pPr>
         <w:pStyle w:val="Lgende"/>
       </w:pPr>
-      <w:bookmarkStart w:id="39" w:name="_Toc119119203"/>
+      <w:bookmarkStart w:id="40" w:name="_Toc119119203"/>
       <w:r>
         <w:t xml:space="preserve">Tableau </w:t>
       </w:r>
@@ -5710,48 +5860,48 @@
       </w:r>
       <w:r>
         <w:t>Catalogue des briques de solution de référence (SBB)</w:t>
-      </w:r>
-      <w:bookmarkEnd w:id="39"/>
-    </w:p>
-    <w:p>
-      <w:pPr>
-        <w:pStyle w:val="Lgende"/>
-      </w:pPr>
-      <w:r>
-        <w:br w:type="page"/>
-      </w:r>
-    </w:p>
-    <w:p>
-      <w:pPr>
-        <w:pStyle w:val="Titre1"/>
-      </w:pPr>
-      <w:bookmarkStart w:id="40" w:name="_Toc117835888"/>
-      <w:r>
-        <w:lastRenderedPageBreak/>
-        <w:t>ARCHITECTURE CIBLE</w:t>
       </w:r>
       <w:bookmarkEnd w:id="40"/>
     </w:p>
     <w:p>
       <w:pPr>
-        <w:jc w:val="both"/>
-      </w:pPr>
-      <w:bookmarkStart w:id="41" w:name="_Toc117835889"/>
-      <w:r>
-        <w:t xml:space="preserve">Cette section fourni un descriptif des nouveaux processus, logiciels, données et infrastructures </w:t>
-      </w:r>
-      <w:r>
-        <w:t xml:space="preserve">qui seront ajoutés à l’architecture de référence. </w:t>
+        <w:pStyle w:val="Lgende"/>
+      </w:pPr>
+      <w:r>
+        <w:br w:type="page"/>
       </w:r>
     </w:p>
     <w:p>
       <w:pPr>
+        <w:pStyle w:val="Titre1"/>
+      </w:pPr>
+      <w:bookmarkStart w:id="41" w:name="_Toc119119223"/>
+      <w:r>
+        <w:lastRenderedPageBreak/>
+        <w:t>ARCHITECTURE CIBLE</w:t>
+      </w:r>
+      <w:bookmarkEnd w:id="41"/>
+    </w:p>
+    <w:p>
+      <w:pPr>
+        <w:jc w:val="both"/>
+      </w:pPr>
+      <w:r>
+        <w:t xml:space="preserve">Cette section fourni un descriptif des nouveaux processus, logiciels, données et infrastructures </w:t>
+      </w:r>
+      <w:r>
+        <w:t xml:space="preserve">qui seront ajoutés à l’architecture de référence. </w:t>
+      </w:r>
+    </w:p>
+    <w:p>
+      <w:pPr>
         <w:pStyle w:val="Titre2"/>
       </w:pPr>
+      <w:bookmarkStart w:id="42" w:name="_Toc119119224"/>
       <w:r>
         <w:t>Business</w:t>
       </w:r>
-      <w:bookmarkEnd w:id="41"/>
+      <w:bookmarkEnd w:id="42"/>
       <w:r>
         <w:t xml:space="preserve"> </w:t>
       </w:r>
@@ -5833,7 +5983,7 @@
       <w:pPr>
         <w:pStyle w:val="Lgende"/>
       </w:pPr>
-      <w:bookmarkStart w:id="42" w:name="_Toc119119198"/>
+      <w:bookmarkStart w:id="43" w:name="_Toc119119198"/>
       <w:r>
         <w:t xml:space="preserve">Figure </w:t>
       </w:r>
@@ -5866,7 +6016,7 @@
       <w:r>
         <w:t xml:space="preserve"> - Target Architecture</w:t>
       </w:r>
-      <w:bookmarkEnd w:id="42"/>
+      <w:bookmarkEnd w:id="43"/>
     </w:p>
     <w:p>
       <w:r>
@@ -6847,7 +6997,7 @@
       <w:pPr>
         <w:pStyle w:val="Lgende"/>
       </w:pPr>
-      <w:bookmarkStart w:id="43" w:name="_Toc119119204"/>
+      <w:bookmarkStart w:id="44" w:name="_Toc119119204"/>
       <w:r>
         <w:t xml:space="preserve">Tableau </w:t>
       </w:r>
@@ -6862,7 +7012,7 @@
       <w:r>
         <w:t xml:space="preserve"> : Catalogue des nouveaux artefacts business – Target Architecture</w:t>
       </w:r>
-      <w:bookmarkEnd w:id="43"/>
+      <w:bookmarkEnd w:id="44"/>
     </w:p>
     <w:p>
       <w:pPr>
@@ -6873,7 +7023,6 @@
           <w:szCs w:val="30"/>
         </w:rPr>
       </w:pPr>
-      <w:bookmarkStart w:id="44" w:name="_Toc117835890"/>
       <w:r>
         <w:br w:type="page"/>
       </w:r>
@@ -6882,11 +7031,12 @@
       <w:pPr>
         <w:pStyle w:val="Titre2"/>
       </w:pPr>
+      <w:bookmarkStart w:id="45" w:name="_Toc119119225"/>
       <w:r>
         <w:lastRenderedPageBreak/>
         <w:t>Logiciel et données</w:t>
       </w:r>
-      <w:bookmarkEnd w:id="44"/>
+      <w:bookmarkEnd w:id="45"/>
     </w:p>
     <w:p>
       <w:pPr>
@@ -6961,7 +7111,7 @@
       <w:pPr>
         <w:pStyle w:val="Lgende"/>
       </w:pPr>
-      <w:bookmarkStart w:id="45" w:name="_Toc119119199"/>
+      <w:bookmarkStart w:id="46" w:name="_Toc119119199"/>
       <w:r>
         <w:t xml:space="preserve">Figure </w:t>
       </w:r>
@@ -7009,7 +7159,7 @@
       <w:r>
         <w:t xml:space="preserve"> - Target Architecture</w:t>
       </w:r>
-      <w:bookmarkEnd w:id="45"/>
+      <w:bookmarkEnd w:id="46"/>
     </w:p>
     <w:p>
       <w:r>
@@ -7703,7 +7853,7 @@
       <w:pPr>
         <w:pStyle w:val="Lgende"/>
       </w:pPr>
-      <w:bookmarkStart w:id="46" w:name="_Toc119119205"/>
+      <w:bookmarkStart w:id="47" w:name="_Toc119119205"/>
       <w:r>
         <w:t xml:space="preserve">Tableau </w:t>
       </w:r>
@@ -7718,18 +7868,18 @@
       <w:r>
         <w:t xml:space="preserve"> : Catalogue des nouveaux artefacts softwares - Target Architecture</w:t>
       </w:r>
-      <w:bookmarkEnd w:id="46"/>
+      <w:bookmarkEnd w:id="47"/>
     </w:p>
     <w:p>
       <w:pPr>
         <w:pStyle w:val="Titre2"/>
       </w:pPr>
-      <w:bookmarkStart w:id="47" w:name="_Toc117835891"/>
+      <w:bookmarkStart w:id="48" w:name="_Toc119119226"/>
       <w:r>
         <w:lastRenderedPageBreak/>
         <w:t>Plateforme technique</w:t>
       </w:r>
-      <w:bookmarkEnd w:id="47"/>
+      <w:bookmarkEnd w:id="48"/>
     </w:p>
     <w:p>
       <w:pPr>
@@ -7811,7 +7961,7 @@
       <w:pPr>
         <w:pStyle w:val="Lgende"/>
       </w:pPr>
-      <w:bookmarkStart w:id="48" w:name="_Toc119119200"/>
+      <w:bookmarkStart w:id="49" w:name="_Toc119119200"/>
       <w:r>
         <w:t xml:space="preserve">Figure </w:t>
       </w:r>
@@ -7852,11 +8002,11 @@
       <w:r>
         <w:t xml:space="preserve"> - Target Architecture</w:t>
       </w:r>
-      <w:bookmarkEnd w:id="48"/>
+      <w:bookmarkEnd w:id="49"/>
     </w:p>
     <w:p>
-      <w:bookmarkStart w:id="49" w:name="_Toc100680922"/>
-      <w:bookmarkStart w:id="50" w:name="_Toc103105860"/>
+      <w:bookmarkStart w:id="50" w:name="_Toc100680922"/>
+      <w:bookmarkStart w:id="51" w:name="_Toc103105860"/>
       <w:r>
         <w:br w:type="page"/>
       </w:r>
@@ -8966,7 +9116,7 @@
       <w:pPr>
         <w:pStyle w:val="Lgende"/>
       </w:pPr>
-      <w:bookmarkStart w:id="51" w:name="_Toc119119206"/>
+      <w:bookmarkStart w:id="52" w:name="_Toc119119206"/>
       <w:r>
         <w:t xml:space="preserve">Tableau </w:t>
       </w:r>
@@ -8993,7 +9143,7 @@
       <w:r>
         <w:t xml:space="preserve"> – Target Architecture</w:t>
       </w:r>
-      <w:bookmarkEnd w:id="51"/>
+      <w:bookmarkEnd w:id="52"/>
     </w:p>
     <w:p>
       <w:pPr>
@@ -9013,14 +9163,15 @@
       <w:pPr>
         <w:pStyle w:val="Titre1"/>
       </w:pPr>
-      <w:bookmarkStart w:id="52" w:name="_Toc103105864"/>
-      <w:bookmarkStart w:id="53" w:name="_Toc117835892"/>
-      <w:bookmarkEnd w:id="49"/>
+      <w:bookmarkStart w:id="53" w:name="_Toc103105864"/>
+      <w:bookmarkStart w:id="54" w:name="_Toc119119227"/>
       <w:bookmarkEnd w:id="50"/>
+      <w:bookmarkEnd w:id="51"/>
       <w:r>
         <w:lastRenderedPageBreak/>
         <w:t>ANALYSE DES ÉCARTS</w:t>
       </w:r>
+      <w:bookmarkEnd w:id="54"/>
     </w:p>
     <w:p>
       <w:r>
@@ -12544,7 +12695,7 @@
         <w:pStyle w:val="Lgende"/>
         <w:spacing w:after="0"/>
       </w:pPr>
-      <w:bookmarkStart w:id="54" w:name="_Toc119119207"/>
+      <w:bookmarkStart w:id="55" w:name="_Toc119119207"/>
       <w:r>
         <w:t xml:space="preserve">Tableau </w:t>
       </w:r>
@@ -12567,7 +12718,7 @@
       <w:r>
         <w:t xml:space="preserve"> des écarts d'architecture</w:t>
       </w:r>
-      <w:bookmarkEnd w:id="54"/>
+      <w:bookmarkEnd w:id="55"/>
       <w:r>
         <w:br w:type="page"/>
       </w:r>
@@ -12576,81 +12727,333 @@
       <w:pPr>
         <w:pStyle w:val="Titre1"/>
       </w:pPr>
+      <w:bookmarkStart w:id="56" w:name="_Toc119119228"/>
       <w:r>
         <w:lastRenderedPageBreak/>
         <w:t>ANALYSE DES IMPACTS</w:t>
       </w:r>
-      <w:bookmarkEnd w:id="52"/>
       <w:bookmarkEnd w:id="53"/>
-    </w:p>
-    <w:p>
-      <w:pPr>
-        <w:pStyle w:val="Titre2"/>
-      </w:pPr>
-      <w:bookmarkStart w:id="55" w:name="_Toc103105865"/>
-      <w:bookmarkStart w:id="56" w:name="_Toc117835893"/>
-      <w:r>
-        <w:t>Opérationnels</w:t>
-      </w:r>
-      <w:bookmarkEnd w:id="55"/>
       <w:bookmarkEnd w:id="56"/>
     </w:p>
     <w:p>
       <w:pPr>
         <w:pStyle w:val="Titre2"/>
-        <w:spacing w:before="360"/>
-      </w:pPr>
-      <w:bookmarkStart w:id="57" w:name="_Toc100680929"/>
-      <w:bookmarkStart w:id="58" w:name="_Toc103105866"/>
-      <w:bookmarkStart w:id="59" w:name="_Toc117835894"/>
-      <w:r>
-        <w:t>Organisationnels</w:t>
+      </w:pPr>
+      <w:bookmarkStart w:id="57" w:name="_Toc103105865"/>
+      <w:bookmarkStart w:id="58" w:name="_Toc119119229"/>
+      <w:r>
+        <w:t>Opérationnels</w:t>
       </w:r>
       <w:bookmarkEnd w:id="57"/>
       <w:bookmarkEnd w:id="58"/>
-      <w:bookmarkEnd w:id="59"/>
     </w:p>
     <w:p>
+      <w:r>
+        <w:t xml:space="preserve">Deux nouveaux processus d’entreprise sont à prévoir : </w:t>
+      </w:r>
+    </w:p>
+    <w:p>
+      <w:pPr>
+        <w:pStyle w:val="Paragraphedeliste"/>
+        <w:numPr>
+          <w:ilvl w:val="0"/>
+          <w:numId w:val="40"/>
+        </w:numPr>
+      </w:pPr>
+      <w:r>
+        <w:t xml:space="preserve">Le processus de création des comptes utilisateurs. </w:t>
+      </w:r>
+    </w:p>
+    <w:p>
+      <w:pPr>
+        <w:pStyle w:val="Paragraphedeliste"/>
+        <w:numPr>
+          <w:ilvl w:val="0"/>
+          <w:numId w:val="40"/>
+        </w:numPr>
+      </w:pPr>
+      <w:r>
+        <w:t>Le processus d’assistance aux clients.</w:t>
+      </w:r>
+    </w:p>
+    <w:p>
+      <w:r>
+        <w:t>La mise en œuvre de ces nouveaux processus (qui / quand / comment) devra être défini. La création des comptes utilisateurs devra s’intégrer en tant qu’étape au processus général de création d’un site web.</w:t>
+      </w:r>
+      <w:r>
+        <w:t xml:space="preserve"> Une politique de suppression</w:t>
+      </w:r>
+      <w:r>
+        <w:t xml:space="preserve"> / désactivation</w:t>
+      </w:r>
+      <w:r>
+        <w:t xml:space="preserve"> des comptes devra être défini</w:t>
+      </w:r>
+      <w:r>
+        <w:t>e</w:t>
+      </w:r>
+      <w:r>
+        <w:t xml:space="preserve">. </w:t>
+      </w:r>
+    </w:p>
+    <w:p>
+      <w:r>
+        <w:t xml:space="preserve">Le processus d’assistance client devra prévoir des méthodes d’authentification sécurité afin de s’assurer que l’assistance est bien </w:t>
+      </w:r>
+      <w:r>
+        <w:t>délivrée</w:t>
+      </w:r>
+      <w:r>
+        <w:t xml:space="preserve"> aux ayant droits. </w:t>
+      </w:r>
+    </w:p>
+    <w:p>
       <w:pPr>
         <w:pStyle w:val="Titre2"/>
-      </w:pPr>
-      <w:bookmarkStart w:id="60" w:name="_Toc103105867"/>
-      <w:bookmarkStart w:id="61" w:name="_Toc117835895"/>
-      <w:r>
-        <w:t>Techniques</w:t>
-      </w:r>
+        <w:spacing w:before="360"/>
+      </w:pPr>
+      <w:bookmarkStart w:id="59" w:name="_Toc100680929"/>
+      <w:bookmarkStart w:id="60" w:name="_Toc103105866"/>
+      <w:bookmarkStart w:id="61" w:name="_Toc119119230"/>
+      <w:r>
+        <w:t>Organisationnels</w:t>
+      </w:r>
+      <w:bookmarkEnd w:id="59"/>
       <w:bookmarkEnd w:id="60"/>
       <w:bookmarkEnd w:id="61"/>
     </w:p>
     <w:p>
       <w:pPr>
+        <w:jc w:val="both"/>
+      </w:pPr>
+      <w:r>
+        <w:t xml:space="preserve">La création d’un </w:t>
+      </w:r>
+      <w:r>
+        <w:t>pôle</w:t>
+      </w:r>
+      <w:r>
+        <w:t xml:space="preserve"> de support </w:t>
+      </w:r>
+      <w:r>
+        <w:t xml:space="preserve">utilisateur </w:t>
+      </w:r>
+      <w:r>
+        <w:t>au sein de l’équipe d’exploitation sera à prévoir. Bien que le vol</w:t>
+      </w:r>
+      <w:r>
+        <w:t xml:space="preserve">ume envisagée de demande d’assistance de la part des clients </w:t>
+      </w:r>
+      <w:r>
+        <w:t>soit relativement faible, une réorganisation des équipes sera peut-être à prévoir afin de disposer d’une capacité de traitement des demandes tout au long de l’année.</w:t>
+      </w:r>
+    </w:p>
+    <w:p>
+      <w:pPr>
+        <w:jc w:val="both"/>
+      </w:pPr>
+      <w:r>
+        <w:t xml:space="preserve">Aucun recrutement n’est prévu pour le moment.  </w:t>
+      </w:r>
+    </w:p>
+    <w:p>
+      <w:pPr>
         <w:pStyle w:val="Titre2"/>
       </w:pPr>
-      <w:bookmarkStart w:id="62" w:name="_Toc100680932"/>
-      <w:bookmarkStart w:id="63" w:name="_Toc103105868"/>
-      <w:bookmarkStart w:id="64" w:name="_Toc117835896"/>
-      <w:r>
-        <w:t>Financiers</w:t>
+      <w:bookmarkStart w:id="62" w:name="_Toc103105867"/>
+      <w:bookmarkStart w:id="63" w:name="_Toc119119231"/>
+      <w:r>
+        <w:t>Techniques</w:t>
       </w:r>
       <w:bookmarkEnd w:id="62"/>
       <w:bookmarkEnd w:id="63"/>
-      <w:bookmarkEnd w:id="64"/>
     </w:p>
     <w:p>
       <w:pPr>
+        <w:jc w:val="both"/>
+      </w:pPr>
+      <w:r>
+        <w:t>Les impacts techniques se</w:t>
+      </w:r>
+      <w:r>
+        <w:t xml:space="preserve">ront relativement </w:t>
+      </w:r>
+      <w:r>
+        <w:t>limités</w:t>
+      </w:r>
+      <w:r>
+        <w:t xml:space="preserve"> et prévoit </w:t>
+      </w:r>
+      <w:r>
+        <w:t>à la création d’une nouvelle grappe de serveurs pour l’hébergement du gestionnaire de fichier. La création de liens réseaux entre cette grappe de serveur, la plateforme Auth0 et le</w:t>
+      </w:r>
+      <w:r>
+        <w:t xml:space="preserve">s serveurs d’hébergement des sites web clients </w:t>
+      </w:r>
+      <w:r>
+        <w:t xml:space="preserve">seront à prévoir. </w:t>
+      </w:r>
+    </w:p>
+    <w:p>
+      <w:pPr>
+        <w:jc w:val="both"/>
+      </w:pPr>
+      <w:r>
+        <w:t>Une nouvelle adresse e-mail de support pour les utilisateurs devra être cré</w:t>
+      </w:r>
+      <w:r>
+        <w:t>é</w:t>
+      </w:r>
+      <w:r>
+        <w:t>e.</w:t>
+      </w:r>
+    </w:p>
+    <w:p>
+      <w:pPr>
         <w:pStyle w:val="Titre2"/>
       </w:pPr>
-      <w:bookmarkStart w:id="65" w:name="_Toc100680933"/>
-      <w:bookmarkStart w:id="66" w:name="_Toc103105869"/>
-      <w:bookmarkStart w:id="67" w:name="_Toc117835897"/>
-      <w:r>
-        <w:t>Juridiques</w:t>
-      </w:r>
+      <w:bookmarkStart w:id="64" w:name="_Toc100680932"/>
+      <w:bookmarkStart w:id="65" w:name="_Toc103105868"/>
+      <w:bookmarkStart w:id="66" w:name="_Toc119119232"/>
+      <w:r>
+        <w:t>Financiers</w:t>
+      </w:r>
+      <w:bookmarkEnd w:id="64"/>
       <w:bookmarkEnd w:id="65"/>
       <w:bookmarkEnd w:id="66"/>
+    </w:p>
+    <w:p>
+      <w:pPr>
+        <w:jc w:val="both"/>
+      </w:pPr>
+      <w:r>
+        <w:t xml:space="preserve">Les modifications apportées par cette solution ne requièrent pas de compétences spécifiques autres que celle déjà disponible dans un projet de cette envergure. </w:t>
+      </w:r>
+    </w:p>
+    <w:p>
+      <w:pPr>
+        <w:jc w:val="both"/>
+      </w:pPr>
+      <w:r>
+        <w:t>Les coûts d’exploitation de la nouvelle plateforme nécessitent deux investissements </w:t>
+      </w:r>
+      <w:r>
+        <w:t xml:space="preserve">distincts </w:t>
+      </w:r>
+      <w:r>
+        <w:t xml:space="preserve">: </w:t>
+      </w:r>
+    </w:p>
+    <w:p>
+      <w:pPr>
+        <w:pStyle w:val="Paragraphedeliste"/>
+        <w:numPr>
+          <w:ilvl w:val="0"/>
+          <w:numId w:val="40"/>
+        </w:numPr>
+        <w:jc w:val="both"/>
+      </w:pPr>
+      <w:r>
+        <w:t xml:space="preserve">Une nouvelle grappe de serveur pour le gestionnaire de fichier web. </w:t>
+      </w:r>
+    </w:p>
+    <w:p>
+      <w:pPr>
+        <w:pStyle w:val="Paragraphedeliste"/>
+        <w:numPr>
+          <w:ilvl w:val="0"/>
+          <w:numId w:val="40"/>
+        </w:numPr>
+        <w:jc w:val="both"/>
+      </w:pPr>
+      <w:r>
+        <w:t xml:space="preserve">Un abonnement pour l’exploitation de l’IAM. </w:t>
+      </w:r>
+    </w:p>
+    <w:p>
+      <w:pPr>
+        <w:jc w:val="both"/>
+      </w:pPr>
+      <w:r>
+        <w:lastRenderedPageBreak/>
+        <w:t xml:space="preserve">L’hébergement des serveurs pour le gestionnaire de fichier seront assuré sur l’infrastructure interne existante par allocation de capacités. </w:t>
+      </w:r>
+      <w:r>
+        <w:t xml:space="preserve">Le coût est relativement faible. </w:t>
+      </w:r>
+    </w:p>
+    <w:p>
+      <w:pPr>
+        <w:jc w:val="both"/>
+      </w:pPr>
+      <w:r>
+        <w:t>La solution SASS retenu</w:t>
+      </w:r>
+      <w:r>
+        <w:t>e</w:t>
+      </w:r>
+      <w:r>
+        <w:t xml:space="preserve"> pour l’IAM permet d’envisager un coût d’exploitation &lt; 1K€/an.</w:t>
+      </w:r>
+    </w:p>
+    <w:p>
+      <w:pPr>
+        <w:pStyle w:val="Titre2"/>
+      </w:pPr>
+      <w:bookmarkStart w:id="67" w:name="_Toc100680933"/>
+      <w:bookmarkStart w:id="68" w:name="_Toc103105869"/>
+      <w:bookmarkStart w:id="69" w:name="_Toc119119233"/>
+      <w:r>
+        <w:t>Juridiques</w:t>
+      </w:r>
       <w:bookmarkEnd w:id="67"/>
+      <w:bookmarkEnd w:id="68"/>
+      <w:bookmarkEnd w:id="69"/>
+    </w:p>
+    <w:p>
+      <w:pPr>
+        <w:jc w:val="both"/>
+      </w:pPr>
+      <w:r>
+        <w:t xml:space="preserve">Le principal impact juridique de la solution porte sur le transfert d’une partie de la propriété intellectuelle de </w:t>
+      </w:r>
+      <w:proofErr w:type="spellStart"/>
+      <w:r>
+        <w:t>Webstreet</w:t>
+      </w:r>
+      <w:proofErr w:type="spellEnd"/>
+      <w:r>
+        <w:t xml:space="preserve">, notamment par l’accès au code source des sites web, aux clients. </w:t>
+      </w:r>
+    </w:p>
+    <w:p>
+      <w:pPr>
+        <w:jc w:val="both"/>
+      </w:pPr>
+      <w:r>
+        <w:t>Cet impact peut être modulé en définissant des restrictions d’accès à certains dossiers du site web en fonction des accords de licence signés avec les clients. Une analyse de ce point par les équipes juridique devrait être demandée.</w:t>
+      </w:r>
+    </w:p>
+    <w:p>
+      <w:pPr>
+        <w:jc w:val="both"/>
+      </w:pPr>
+      <w:r>
+        <w:t>Des modifications des conditions générales applicables aux clients devront probablement être à prévoir en ce sens.</w:t>
+      </w:r>
+    </w:p>
+    <w:p>
+      <w:pPr>
+        <w:jc w:val="both"/>
+      </w:pPr>
+      <w:r>
+        <w:t>Il est à noter que les nouvelles données manipulées par l’IAM peuvent relever des DCP. Une politique de traitement / suppression adaptée devra être défini afin de garantir le respect de la réglementation et notamment des mesures imposées par le RGPD.</w:t>
+      </w:r>
+      <w:bookmarkStart w:id="70" w:name="_GoBack"/>
+      <w:bookmarkEnd w:id="70"/>
     </w:p>
     <w:p/>
+    <w:p/>
     <w:p>
       <w:pPr>
         <w:pStyle w:val="Titre2"/>
@@ -12663,24 +13066,24 @@
       <w:pPr>
         <w:pStyle w:val="Titre1"/>
       </w:pPr>
-      <w:bookmarkStart w:id="68" w:name="_Toc117835898"/>
+      <w:bookmarkStart w:id="71" w:name="_Toc119119234"/>
       <w:r>
         <w:lastRenderedPageBreak/>
         <w:t>TABLES DES RÉFÉRENCES</w:t>
       </w:r>
-      <w:bookmarkEnd w:id="68"/>
+      <w:bookmarkEnd w:id="71"/>
     </w:p>
     <w:p>
       <w:pPr>
         <w:pStyle w:val="Titre2"/>
       </w:pPr>
-      <w:bookmarkStart w:id="69" w:name="_Toc117835899"/>
-      <w:bookmarkStart w:id="70" w:name="_Toc78113520"/>
-      <w:bookmarkEnd w:id="9"/>
+      <w:bookmarkStart w:id="72" w:name="_Toc78113520"/>
+      <w:bookmarkStart w:id="73" w:name="_Toc119119235"/>
+      <w:bookmarkEnd w:id="8"/>
       <w:r>
         <w:t>Figures</w:t>
       </w:r>
-      <w:bookmarkEnd w:id="69"/>
+      <w:bookmarkEnd w:id="73"/>
     </w:p>
     <w:p>
       <w:pPr>
@@ -13203,12 +13606,12 @@
       <w:pPr>
         <w:pStyle w:val="Titre2"/>
       </w:pPr>
-      <w:bookmarkStart w:id="71" w:name="_Toc117835900"/>
+      <w:bookmarkStart w:id="74" w:name="_Toc119119236"/>
       <w:r>
         <w:t>Tableaux</w:t>
       </w:r>
-      <w:bookmarkEnd w:id="70"/>
-      <w:bookmarkEnd w:id="71"/>
+      <w:bookmarkEnd w:id="72"/>
+      <w:bookmarkEnd w:id="74"/>
     </w:p>
     <w:p>
       <w:pPr>
@@ -13711,8 +14114,6 @@
         </w:rPr>
         <w:fldChar w:fldCharType="end"/>
       </w:r>
-      <w:bookmarkStart w:id="72" w:name="_GoBack"/>
-      <w:bookmarkEnd w:id="72"/>
     </w:p>
     <w:sectPr>
       <w:headerReference w:type="default" r:id="rId23"/>
@@ -14283,7 +14684,7 @@
       <w:rPr>
         <w:noProof/>
       </w:rPr>
-      <w:t>ANALYSE DES IMPACTS</w:t>
+      <w:t>TABLES DES RÉFÉRENCES</w:t>
     </w:r>
     <w:r>
       <w:rPr>
@@ -21332,7 +21733,7 @@
 </file>
 
 <file path=customXml/itemProps2.xml><?xml version="1.0" encoding="utf-8"?>
-<ds:datastoreItem xmlns:ds="http://schemas.openxmlformats.org/officeDocument/2006/customXml" ds:itemID="{9870AF48-CF1C-4986-A507-ABC60AD0A639}">
+<ds:datastoreItem xmlns:ds="http://schemas.openxmlformats.org/officeDocument/2006/customXml" ds:itemID="{F23FCEDE-EB23-4ED1-9AD6-6BA78697FBC9}">
   <ds:schemaRefs>
     <ds:schemaRef ds:uri="http://schemas.openxmlformats.org/officeDocument/2006/bibliography"/>
   </ds:schemaRefs>

</xml_diff>

<commit_message>
Update : Relecture Orthographique
</commit_message>
<xml_diff>
--- a/P12_02_DDA.docx
+++ b/P12_02_DDA.docx
@@ -473,7 +473,7 @@
           <w:szCs w:val="32"/>
           <w:lang w:val="en-GB"/>
         </w:rPr>
-        <w:t>27/11/2022</w:t>
+        <w:t>16/12/2022</w:t>
       </w:r>
       <w:r>
         <w:rPr>
@@ -577,7 +577,6 @@
         <w:t xml:space="preserve">– </w:t>
       </w:r>
       <w:bookmarkEnd w:id="3"/>
-      <w:proofErr w:type="spellStart"/>
       <w:r>
         <w:rPr>
           <w:b/>
@@ -589,7 +588,6 @@
         </w:rPr>
         <w:t>WebStreet</w:t>
       </w:r>
-      <w:proofErr w:type="spellEnd"/>
     </w:p>
     <w:p>
       <w:pPr>
@@ -848,7 +846,7 @@
               <w:rPr>
                 <w:noProof/>
               </w:rPr>
-              <w:t>27/11/2022</w:t>
+              <w:t>16/12/2022</w:t>
             </w:r>
             <w:r>
               <w:fldChar w:fldCharType="end"/>
@@ -1059,11 +1057,9 @@
       <w:r>
         <w:t xml:space="preserve"> qui présente et justifie la </w:t>
       </w:r>
-      <w:proofErr w:type="spellStart"/>
-      <w:r>
-        <w:t>plusart</w:t>
-      </w:r>
-      <w:proofErr w:type="spellEnd"/>
+      <w:r>
+        <w:t>plupart</w:t>
+      </w:r>
       <w:r>
         <w:t xml:space="preserve"> des choix retenus dans ce document.</w:t>
       </w:r>
@@ -3270,14 +3266,14 @@
         <w:pStyle w:val="Titre1"/>
       </w:pPr>
       <w:bookmarkStart w:id="7" w:name="_Toc103105840"/>
-      <w:bookmarkStart w:id="8" w:name="_Toc78113519"/>
-      <w:bookmarkStart w:id="9" w:name="_Toc120467478"/>
+      <w:bookmarkStart w:id="8" w:name="_Toc120467478"/>
+      <w:bookmarkStart w:id="9" w:name="_Toc78113519"/>
       <w:r>
         <w:lastRenderedPageBreak/>
         <w:t>ARCHITECTURE DE RÉFÉRENCE</w:t>
       </w:r>
       <w:bookmarkEnd w:id="7"/>
-      <w:bookmarkEnd w:id="9"/>
+      <w:bookmarkEnd w:id="8"/>
     </w:p>
     <w:p>
       <w:pPr>
@@ -3763,11 +3759,9 @@
       <w:r>
         <w:t xml:space="preserve">Les nouvelles </w:t>
       </w:r>
-      <w:proofErr w:type="gramStart"/>
       <w:r>
         <w:t>briques</w:t>
       </w:r>
-      <w:proofErr w:type="gramEnd"/>
       <w:r>
         <w:t xml:space="preserve"> d’architecture (logicielles) </w:t>
       </w:r>
@@ -4329,15 +4323,7 @@
       <w:bookmarkStart w:id="19" w:name="_Toc120467483"/>
       <w:r>
         <w:lastRenderedPageBreak/>
-        <w:t xml:space="preserve">Étude exploratoire </w:t>
-      </w:r>
-      <w:proofErr w:type="gramStart"/>
-      <w:r>
-        <w:t>de la stack</w:t>
-      </w:r>
-      <w:proofErr w:type="gramEnd"/>
-      <w:r>
-        <w:t xml:space="preserve"> technologique</w:t>
+        <w:t>Étude exploratoire de la stack technologique</w:t>
       </w:r>
       <w:bookmarkEnd w:id="14"/>
       <w:bookmarkEnd w:id="15"/>
@@ -4367,13 +4353,8 @@
       <w:r>
         <w:t>Bien que les solutions puissent être des conceptions « </w:t>
       </w:r>
-      <w:proofErr w:type="spellStart"/>
-      <w:r>
-        <w:t>from</w:t>
-      </w:r>
-      <w:proofErr w:type="spellEnd"/>
-      <w:r>
-        <w:t xml:space="preserve"> scratch</w:t>
+      <w:r>
+        <w:t>from scratch</w:t>
       </w:r>
       <w:r>
         <w:t xml:space="preserve"> », </w:t>
@@ -4560,21 +4541,11 @@
           <w:i/>
           <w:iCs/>
         </w:rPr>
-        <w:t xml:space="preserve">Open ID </w:t>
-      </w:r>
-      <w:proofErr w:type="spellStart"/>
-      <w:r>
-        <w:rPr>
-          <w:i/>
-          <w:iCs/>
-        </w:rPr>
-        <w:t>Connect</w:t>
-      </w:r>
-      <w:proofErr w:type="spellEnd"/>
+        <w:t>Open ID Connect</w:t>
+      </w:r>
       <w:r>
         <w:t>) seront utilisées pour la gestion des accès aux ressources via un mécanisme de jeton d’accès (</w:t>
       </w:r>
-      <w:proofErr w:type="spellStart"/>
       <w:r>
         <w:rPr>
           <w:i/>
@@ -4582,7 +4553,6 @@
         </w:rPr>
         <w:t>access_tokens</w:t>
       </w:r>
-      <w:proofErr w:type="spellEnd"/>
       <w:r>
         <w:t xml:space="preserve">). </w:t>
       </w:r>
@@ -4609,7 +4579,6 @@
       <w:r>
         <w:t xml:space="preserve"> embarqués dans les jetons OAuth2 et les profils utilisateurs à l’aide des jetons d’identité (</w:t>
       </w:r>
-      <w:proofErr w:type="spellStart"/>
       <w:r>
         <w:rPr>
           <w:i/>
@@ -4622,15 +4591,7 @@
           <w:i/>
           <w:iCs/>
         </w:rPr>
-        <w:t>s</w:t>
-      </w:r>
-      <w:proofErr w:type="spellEnd"/>
-      <w:r>
-        <w:rPr>
-          <w:i/>
-          <w:iCs/>
-        </w:rPr>
-        <w:t xml:space="preserve">). Étant hors du scope de ce document de définition d’architecture, le fonctionnement </w:t>
+        <w:t xml:space="preserve">s). Étant hors du scope de ce document de définition d’architecture, le fonctionnement </w:t>
       </w:r>
       <w:r>
         <w:rPr>
@@ -4801,19 +4762,11 @@
           <w:lang w:val="en-GB"/>
         </w:rPr>
       </w:pPr>
-      <w:proofErr w:type="spellStart"/>
       <w:r>
         <w:rPr>
           <w:lang w:val="en-GB"/>
         </w:rPr>
-        <w:t>Authentification</w:t>
-      </w:r>
-      <w:proofErr w:type="spellEnd"/>
-      <w:r>
-        <w:rPr>
-          <w:lang w:val="en-GB"/>
-        </w:rPr>
-        <w:t xml:space="preserve"> MFA (OTP / Email / S</w:t>
+        <w:t>Authentification MFA (OTP / Email / S</w:t>
       </w:r>
       <w:r>
         <w:rPr>
@@ -4897,23 +4850,7 @@
         <w:jc w:val="both"/>
       </w:pPr>
       <w:r>
-        <w:t>Bien que de nombreuses solutions soient envisageables (</w:t>
-      </w:r>
-      <w:proofErr w:type="spellStart"/>
-      <w:r>
-        <w:t>Okta</w:t>
-      </w:r>
-      <w:proofErr w:type="spellEnd"/>
-      <w:r>
-        <w:t xml:space="preserve">, </w:t>
-      </w:r>
-      <w:proofErr w:type="spellStart"/>
-      <w:r>
-        <w:t>Gravitee</w:t>
-      </w:r>
-      <w:proofErr w:type="spellEnd"/>
-      <w:r>
-        <w:t>, Azure AD</w:t>
+        <w:t>Bien que de nombreuses solutions soient envisageables (Okta, Gravitee, Azure AD</w:t>
       </w:r>
       <w:r>
         <w:t>, AWS IAM, Google Cloud IAM</w:t>
@@ -5230,15 +5167,7 @@
       <w:bookmarkStart w:id="35" w:name="_Toc100680913"/>
       <w:bookmarkStart w:id="36" w:name="_Toc103105851"/>
       <w:r>
-        <w:t>L’étude des fonctionnalités montre qu’il s’agit d’une solution très simple et générique. Le délai accordé pour la réalisation du projet ne permet d’envisager le développement d’une solution « </w:t>
-      </w:r>
-      <w:proofErr w:type="spellStart"/>
-      <w:r>
-        <w:t>From</w:t>
-      </w:r>
-      <w:proofErr w:type="spellEnd"/>
-      <w:r>
-        <w:t xml:space="preserve"> Scratch ». </w:t>
+        <w:t xml:space="preserve">L’étude des fonctionnalités montre qu’il s’agit d’une solution très simple et générique. Le délai accordé pour la réalisation du projet ne permet d’envisager le développement d’une solution « From Scratch ». </w:t>
       </w:r>
     </w:p>
     <w:p>
@@ -5353,23 +5282,7 @@
         <w:fldChar w:fldCharType="end"/>
       </w:r>
       <w:r>
-        <w:t xml:space="preserve"> : Vue d'ensemble du logiciel </w:t>
-      </w:r>
-      <w:proofErr w:type="spellStart"/>
-      <w:r>
-        <w:t>opensource</w:t>
-      </w:r>
-      <w:proofErr w:type="spellEnd"/>
-      <w:r>
-        <w:t xml:space="preserve"> </w:t>
-      </w:r>
-      <w:proofErr w:type="spellStart"/>
-      <w:r>
-        <w:t>WebFile</w:t>
-      </w:r>
-      <w:proofErr w:type="spellEnd"/>
-      <w:r>
-        <w:t xml:space="preserve"> Browser</w:t>
+        <w:t xml:space="preserve"> : Vue d'ensemble du logiciel opensource WebFile Browser</w:t>
       </w:r>
       <w:bookmarkEnd w:id="37"/>
     </w:p>
@@ -5386,14 +5299,12 @@
       <w:r>
         <w:t xml:space="preserve"> un outil « clé en main » pour lequel les besoins en personnalisations se limiteront à personnaliser la gestion des autorisations (déjà implémenté dans l’outil) pour les baser sur les </w:t>
       </w:r>
-      <w:proofErr w:type="spellStart"/>
       <w:r>
         <w:rPr>
           <w:i/>
         </w:rPr>
         <w:t>access_tokens</w:t>
       </w:r>
-      <w:proofErr w:type="spellEnd"/>
       <w:r>
         <w:t xml:space="preserve"> </w:t>
       </w:r>
@@ -5430,38 +5341,14 @@
         <w:t>e</w:t>
       </w:r>
       <w:r>
-        <w:t xml:space="preserve"> sur </w:t>
-      </w:r>
-      <w:proofErr w:type="spellStart"/>
-      <w:r>
-        <w:t>token</w:t>
-      </w:r>
-      <w:proofErr w:type="spellEnd"/>
-      <w:r>
-        <w:t xml:space="preserve"> </w:t>
-      </w:r>
-      <w:proofErr w:type="spellStart"/>
-      <w:r>
-        <w:t>OAuth</w:t>
-      </w:r>
-      <w:proofErr w:type="spellEnd"/>
-      <w:r>
-        <w:t xml:space="preserve">) fassent l’objet d’une demande de </w:t>
+        <w:t xml:space="preserve"> sur token OAuth) fassent l’objet d’une demande de </w:t>
       </w:r>
       <w:r>
         <w:rPr>
           <w:i/>
         </w:rPr>
-        <w:t xml:space="preserve">merge </w:t>
-      </w:r>
-      <w:proofErr w:type="spellStart"/>
-      <w:r>
-        <w:rPr>
-          <w:i/>
-        </w:rPr>
-        <w:t>request</w:t>
-      </w:r>
-      <w:proofErr w:type="spellEnd"/>
+        <w:t>merge request</w:t>
+      </w:r>
       <w:r>
         <w:t xml:space="preserve"> sur le projet original afin de permettre à la communauté de bénéficier des améliorations apportées par Webstreet. </w:t>
       </w:r>
@@ -5515,15 +5402,7 @@
       <w:bookmarkStart w:id="39" w:name="_Toc120467492"/>
       <w:r>
         <w:lastRenderedPageBreak/>
-        <w:t xml:space="preserve">Synthèse de l’étude </w:t>
-      </w:r>
-      <w:proofErr w:type="gramStart"/>
-      <w:r>
-        <w:t>de la stack</w:t>
-      </w:r>
-      <w:proofErr w:type="gramEnd"/>
-      <w:r>
-        <w:t xml:space="preserve"> technologique</w:t>
+        <w:t>Synthèse de l’étude de la stack technologique</w:t>
       </w:r>
       <w:bookmarkEnd w:id="35"/>
       <w:bookmarkEnd w:id="36"/>
@@ -6089,15 +5968,7 @@
         <w:fldChar w:fldCharType="end"/>
       </w:r>
       <w:r>
-        <w:t xml:space="preserve"> : Business </w:t>
-      </w:r>
-      <w:proofErr w:type="spellStart"/>
-      <w:r>
-        <w:t>view</w:t>
-      </w:r>
-      <w:proofErr w:type="spellEnd"/>
-      <w:r>
-        <w:t xml:space="preserve"> - Target Architecture</w:t>
+        <w:t xml:space="preserve"> : Business view - Target Architecture</w:t>
       </w:r>
       <w:bookmarkEnd w:id="43"/>
     </w:p>
@@ -6109,7 +5980,13 @@
     <w:p>
       <w:r>
         <w:lastRenderedPageBreak/>
-        <w:t>Le catalogue ci-après fourni la description des nouveaux artefacts ajoutés.</w:t>
+        <w:t>Le catalogue ci-après fourni</w:t>
+      </w:r>
+      <w:r>
+        <w:t>t</w:t>
+      </w:r>
+      <w:r>
+        <w:t xml:space="preserve"> la description des nouveaux artefacts ajoutés.</w:t>
       </w:r>
     </w:p>
     <w:tbl>
@@ -6443,16 +6320,8 @@
               <w:rPr>
                 <w:lang w:val="en-GB"/>
               </w:rPr>
-              <w:t xml:space="preserve">Client </w:t>
-            </w:r>
-            <w:proofErr w:type="spellStart"/>
-            <w:r>
-              <w:rPr>
-                <w:lang w:val="en-GB"/>
-              </w:rPr>
-              <w:t>Webstreet</w:t>
-            </w:r>
-            <w:proofErr w:type="spellEnd"/>
+              <w:t>Client Webstreet</w:t>
+            </w:r>
           </w:p>
         </w:tc>
         <w:tc>
@@ -6664,42 +6533,12 @@
                 <w:lang w:val="en-GB"/>
               </w:rPr>
             </w:pPr>
-            <w:proofErr w:type="spellStart"/>
             <w:r>
               <w:rPr>
                 <w:lang w:val="en-GB"/>
               </w:rPr>
-              <w:t>Création</w:t>
-            </w:r>
-            <w:proofErr w:type="spellEnd"/>
-            <w:r>
-              <w:rPr>
-                <w:lang w:val="en-GB"/>
-              </w:rPr>
-              <w:t xml:space="preserve"> des </w:t>
-            </w:r>
-            <w:proofErr w:type="spellStart"/>
-            <w:r>
-              <w:rPr>
-                <w:lang w:val="en-GB"/>
-              </w:rPr>
-              <w:t>comptes</w:t>
-            </w:r>
-            <w:proofErr w:type="spellEnd"/>
-            <w:r>
-              <w:rPr>
-                <w:lang w:val="en-GB"/>
-              </w:rPr>
-              <w:t xml:space="preserve"> </w:t>
-            </w:r>
-            <w:proofErr w:type="spellStart"/>
-            <w:r>
-              <w:rPr>
-                <w:lang w:val="en-GB"/>
-              </w:rPr>
-              <w:t>utilisateurs</w:t>
-            </w:r>
-            <w:proofErr w:type="spellEnd"/>
+              <w:t>Création des comptes utilisateurs</w:t>
+            </w:r>
           </w:p>
         </w:tc>
         <w:tc>
@@ -7033,14 +6872,12 @@
                 <w:lang w:val="en-GB"/>
               </w:rPr>
             </w:pPr>
-            <w:proofErr w:type="spellStart"/>
             <w:r>
               <w:rPr>
                 <w:lang w:val="en-GB"/>
               </w:rPr>
               <w:t>S’authentifie</w:t>
             </w:r>
-            <w:proofErr w:type="spellEnd"/>
           </w:p>
         </w:tc>
         <w:tc>
@@ -7254,21 +7091,19 @@
         <w:t xml:space="preserve"> : Software</w:t>
       </w:r>
       <w:r>
-        <w:t xml:space="preserve"> </w:t>
-      </w:r>
-      <w:proofErr w:type="spellStart"/>
-      <w:r>
-        <w:t>view</w:t>
-      </w:r>
-      <w:proofErr w:type="spellEnd"/>
-      <w:r>
-        <w:t xml:space="preserve"> - Target Architecture</w:t>
+        <w:t xml:space="preserve"> view - Target Architecture</w:t>
       </w:r>
       <w:bookmarkEnd w:id="46"/>
     </w:p>
     <w:p>
       <w:r>
-        <w:t>Le catalogue ci-après fourni la description des nouveaux artefacts ajoutés.</w:t>
+        <w:t>Le catalogue ci-après fourni</w:t>
+      </w:r>
+      <w:r>
+        <w:t>t</w:t>
+      </w:r>
+      <w:r>
+        <w:t xml:space="preserve"> la description des nouveaux artefacts ajoutés.</w:t>
       </w:r>
     </w:p>
     <w:tbl>
@@ -7630,35 +7465,7 @@
               <w:rPr>
                 <w:lang w:val="en-GB"/>
               </w:rPr>
-              <w:t>"</w:t>
-            </w:r>
-            <w:proofErr w:type="spellStart"/>
-            <w:r>
-              <w:rPr>
-                <w:lang w:val="en-GB"/>
-              </w:rPr>
-              <w:t>Gestionnaire</w:t>
-            </w:r>
-            <w:proofErr w:type="spellEnd"/>
-            <w:r>
-              <w:rPr>
-                <w:lang w:val="en-GB"/>
-              </w:rPr>
-              <w:t xml:space="preserve">" de </w:t>
-            </w:r>
-            <w:proofErr w:type="spellStart"/>
-            <w:r>
-              <w:rPr>
-                <w:lang w:val="en-GB"/>
-              </w:rPr>
-              <w:t>fichier</w:t>
-            </w:r>
-            <w:proofErr w:type="spellEnd"/>
-            <w:r>
-              <w:rPr>
-                <w:lang w:val="en-GB"/>
-              </w:rPr>
-              <w:t xml:space="preserve"> Web</w:t>
+              <w:t>"Gestionnaire" de fichier Web</w:t>
             </w:r>
           </w:p>
         </w:tc>
@@ -7769,28 +7576,12 @@
                 <w:lang w:val="en-GB"/>
               </w:rPr>
             </w:pPr>
-            <w:proofErr w:type="spellStart"/>
             <w:r>
               <w:rPr>
                 <w:lang w:val="en-GB"/>
               </w:rPr>
-              <w:t>Authentification</w:t>
-            </w:r>
-            <w:proofErr w:type="spellEnd"/>
-            <w:r>
-              <w:rPr>
-                <w:lang w:val="en-GB"/>
-              </w:rPr>
-              <w:t xml:space="preserve"> des </w:t>
-            </w:r>
-            <w:proofErr w:type="spellStart"/>
-            <w:r>
-              <w:rPr>
-                <w:lang w:val="en-GB"/>
-              </w:rPr>
-              <w:t>utilisateurs</w:t>
-            </w:r>
-            <w:proofErr w:type="spellEnd"/>
+              <w:t>Authentification des utilisateurs</w:t>
+            </w:r>
           </w:p>
         </w:tc>
         <w:tc>
@@ -7810,15 +7601,7 @@
               <w:jc w:val="both"/>
             </w:pPr>
             <w:r>
-              <w:t xml:space="preserve">Fonction logicielle implémentée par l’IAM permettant d’assurer l’authentification des utilisateurs. Basé sur le </w:t>
-            </w:r>
-            <w:proofErr w:type="spellStart"/>
-            <w:r>
-              <w:t>framework</w:t>
-            </w:r>
-            <w:proofErr w:type="spellEnd"/>
-            <w:r>
-              <w:t xml:space="preserve"> d’autorisation OAuth2. </w:t>
+              <w:t xml:space="preserve">Fonction logicielle implémentée par l’IAM permettant d’assurer l’authentification des utilisateurs. Basé sur le framework d’autorisation OAuth2. </w:t>
             </w:r>
           </w:p>
         </w:tc>
@@ -8098,23 +7881,7 @@
         <w:fldChar w:fldCharType="end"/>
       </w:r>
       <w:r>
-        <w:t xml:space="preserve"> : </w:t>
-      </w:r>
-      <w:proofErr w:type="spellStart"/>
-      <w:r>
-        <w:t>Technical</w:t>
-      </w:r>
-      <w:proofErr w:type="spellEnd"/>
-      <w:r>
-        <w:t xml:space="preserve"> </w:t>
-      </w:r>
-      <w:proofErr w:type="spellStart"/>
-      <w:r>
-        <w:t>view</w:t>
-      </w:r>
-      <w:proofErr w:type="spellEnd"/>
-      <w:r>
-        <w:t xml:space="preserve"> - Target Architecture</w:t>
+        <w:t xml:space="preserve"> : Technical view - Target Architecture</w:t>
       </w:r>
       <w:bookmarkEnd w:id="49"/>
     </w:p>
@@ -8128,7 +7895,13 @@
     <w:p>
       <w:r>
         <w:lastRenderedPageBreak/>
-        <w:t>Le catalogue ci-après fourni la description des nouveaux artefacts ajoutés.</w:t>
+        <w:t>Le catalogue ci-après fourni</w:t>
+      </w:r>
+      <w:r>
+        <w:t>t</w:t>
+      </w:r>
+      <w:r>
+        <w:t xml:space="preserve"> la description des nouveaux artefacts ajoutés.</w:t>
       </w:r>
     </w:p>
     <w:tbl>
@@ -8635,15 +8408,7 @@
               <w:jc w:val="both"/>
             </w:pPr>
             <w:r>
-              <w:t xml:space="preserve">Protocole d’authentification standardisé (échange de jetons d’authentification </w:t>
-            </w:r>
-            <w:proofErr w:type="spellStart"/>
-            <w:r>
-              <w:t>OAuth</w:t>
-            </w:r>
-            <w:proofErr w:type="spellEnd"/>
-            <w:r>
-              <w:t xml:space="preserve"> 2 dans le cas présent) permettant à l’IAM</w:t>
+              <w:t>Protocole d’authentification standardisé (échange de jetons d’authentification OAuth 2 dans le cas présent) permettant à l’IAM</w:t>
             </w:r>
             <w:r>
               <w:t xml:space="preserve"> (SC-4)</w:t>
@@ -9181,19 +8946,11 @@
                 <w:lang w:val="en-GB"/>
               </w:rPr>
             </w:pPr>
-            <w:proofErr w:type="spellStart"/>
             <w:r>
               <w:rPr>
                 <w:lang w:val="en-GB"/>
               </w:rPr>
-              <w:t>Fournisseur</w:t>
-            </w:r>
-            <w:proofErr w:type="spellEnd"/>
-            <w:r>
-              <w:rPr>
-                <w:lang w:val="en-GB"/>
-              </w:rPr>
-              <w:t xml:space="preserve"> SASS</w:t>
+              <w:t>Fournisseur SASS</w:t>
             </w:r>
           </w:p>
         </w:tc>
@@ -9294,15 +9051,15 @@
       <w:pPr>
         <w:pStyle w:val="Titre1"/>
       </w:pPr>
-      <w:bookmarkStart w:id="53" w:name="_Toc103105864"/>
-      <w:bookmarkStart w:id="54" w:name="_Toc120467497"/>
+      <w:bookmarkStart w:id="53" w:name="_Toc120467497"/>
+      <w:bookmarkStart w:id="54" w:name="_Toc103105864"/>
       <w:bookmarkEnd w:id="50"/>
       <w:bookmarkEnd w:id="51"/>
       <w:r>
         <w:lastRenderedPageBreak/>
         <w:t>ANALYSE DES ÉCARTS</w:t>
       </w:r>
-      <w:bookmarkEnd w:id="54"/>
+      <w:bookmarkEnd w:id="53"/>
     </w:p>
     <w:p>
       <w:pPr>
@@ -9384,27 +9141,7 @@
                 <w:bCs/>
                 <w:color w:val="FFFFFF" w:themeColor="background1"/>
               </w:rPr>
-              <w:t xml:space="preserve"> </w:t>
-            </w:r>
-            <w:proofErr w:type="spellStart"/>
-            <w:r>
-              <w:rPr>
-                <w:rFonts w:ascii="Calibri" w:eastAsia="Times New Roman" w:hAnsi="Calibri" w:cs="Calibri"/>
-                <w:b/>
-                <w:bCs/>
-                <w:color w:val="FFFFFF" w:themeColor="background1"/>
-              </w:rPr>
-              <w:t>Comp</w:t>
-            </w:r>
-            <w:proofErr w:type="spellEnd"/>
-            <w:r>
-              <w:rPr>
-                <w:rFonts w:ascii="Calibri" w:eastAsia="Times New Roman" w:hAnsi="Calibri" w:cs="Calibri"/>
-                <w:b/>
-                <w:bCs/>
-                <w:color w:val="FFFFFF" w:themeColor="background1"/>
-              </w:rPr>
-              <w:t>.</w:t>
+              <w:t xml:space="preserve"> Comp.</w:t>
             </w:r>
           </w:p>
         </w:tc>
@@ -10005,16 +9742,8 @@
               <w:rPr>
                 <w:lang w:val="en-GB"/>
               </w:rPr>
-              <w:t xml:space="preserve">Client </w:t>
-            </w:r>
-            <w:proofErr w:type="spellStart"/>
-            <w:r>
-              <w:rPr>
-                <w:lang w:val="en-GB"/>
-              </w:rPr>
-              <w:t>Webstreet</w:t>
-            </w:r>
-            <w:proofErr w:type="spellEnd"/>
+              <w:t>Client Webstreet</w:t>
+            </w:r>
           </w:p>
         </w:tc>
         <w:tc>
@@ -10311,42 +10040,12 @@
             <w:pPr>
               <w:spacing w:after="0" w:line="240" w:lineRule="auto"/>
             </w:pPr>
-            <w:proofErr w:type="spellStart"/>
             <w:r>
               <w:rPr>
                 <w:lang w:val="en-GB"/>
               </w:rPr>
-              <w:t>Création</w:t>
-            </w:r>
-            <w:proofErr w:type="spellEnd"/>
-            <w:r>
-              <w:rPr>
-                <w:lang w:val="en-GB"/>
-              </w:rPr>
-              <w:t xml:space="preserve"> des </w:t>
-            </w:r>
-            <w:proofErr w:type="spellStart"/>
-            <w:r>
-              <w:rPr>
-                <w:lang w:val="en-GB"/>
-              </w:rPr>
-              <w:t>comptes</w:t>
-            </w:r>
-            <w:proofErr w:type="spellEnd"/>
-            <w:r>
-              <w:rPr>
-                <w:lang w:val="en-GB"/>
-              </w:rPr>
-              <w:t xml:space="preserve"> </w:t>
-            </w:r>
-            <w:proofErr w:type="spellStart"/>
-            <w:r>
-              <w:rPr>
-                <w:lang w:val="en-GB"/>
-              </w:rPr>
-              <w:t>utilisateurs</w:t>
-            </w:r>
-            <w:proofErr w:type="spellEnd"/>
+              <w:t>Création des comptes utilisateurs</w:t>
+            </w:r>
           </w:p>
         </w:tc>
         <w:tc>
@@ -10803,14 +10502,12 @@
             <w:pPr>
               <w:spacing w:after="0" w:line="240" w:lineRule="auto"/>
             </w:pPr>
-            <w:proofErr w:type="spellStart"/>
             <w:r>
               <w:rPr>
                 <w:lang w:val="en-GB"/>
               </w:rPr>
               <w:t>S’authentifie</w:t>
             </w:r>
-            <w:proofErr w:type="spellEnd"/>
           </w:p>
         </w:tc>
         <w:tc>
@@ -11159,35 +10856,7 @@
               <w:rPr>
                 <w:lang w:val="en-GB"/>
               </w:rPr>
-              <w:t>"</w:t>
-            </w:r>
-            <w:proofErr w:type="spellStart"/>
-            <w:r>
-              <w:rPr>
-                <w:lang w:val="en-GB"/>
-              </w:rPr>
-              <w:t>Gestionnaire</w:t>
-            </w:r>
-            <w:proofErr w:type="spellEnd"/>
-            <w:r>
-              <w:rPr>
-                <w:lang w:val="en-GB"/>
-              </w:rPr>
-              <w:t xml:space="preserve">" de </w:t>
-            </w:r>
-            <w:proofErr w:type="spellStart"/>
-            <w:r>
-              <w:rPr>
-                <w:lang w:val="en-GB"/>
-              </w:rPr>
-              <w:t>fichier</w:t>
-            </w:r>
-            <w:proofErr w:type="spellEnd"/>
-            <w:r>
-              <w:rPr>
-                <w:lang w:val="en-GB"/>
-              </w:rPr>
-              <w:t xml:space="preserve"> Web</w:t>
+              <w:t>"Gestionnaire" de fichier Web</w:t>
             </w:r>
           </w:p>
         </w:tc>
@@ -11342,28 +11011,12 @@
             <w:pPr>
               <w:spacing w:after="0" w:line="240" w:lineRule="auto"/>
             </w:pPr>
-            <w:proofErr w:type="spellStart"/>
             <w:r>
               <w:rPr>
                 <w:lang w:val="en-GB"/>
               </w:rPr>
-              <w:t>Authentification</w:t>
-            </w:r>
-            <w:proofErr w:type="spellEnd"/>
-            <w:r>
-              <w:rPr>
-                <w:lang w:val="en-GB"/>
-              </w:rPr>
-              <w:t xml:space="preserve"> des </w:t>
-            </w:r>
-            <w:proofErr w:type="spellStart"/>
-            <w:r>
-              <w:rPr>
-                <w:lang w:val="en-GB"/>
-              </w:rPr>
-              <w:t>utilisateurs</w:t>
-            </w:r>
-            <w:proofErr w:type="spellEnd"/>
+              <w:t>Authentification des utilisateurs</w:t>
+            </w:r>
           </w:p>
         </w:tc>
         <w:tc>
@@ -12720,19 +12373,11 @@
             <w:pPr>
               <w:spacing w:after="0" w:line="240" w:lineRule="auto"/>
             </w:pPr>
-            <w:proofErr w:type="spellStart"/>
             <w:r>
               <w:rPr>
                 <w:lang w:val="en-GB"/>
               </w:rPr>
-              <w:t>Fournisseur</w:t>
-            </w:r>
-            <w:proofErr w:type="spellEnd"/>
-            <w:r>
-              <w:rPr>
-                <w:lang w:val="en-GB"/>
-              </w:rPr>
-              <w:t xml:space="preserve"> SASS</w:t>
+              <w:t>Fournisseur SASS</w:t>
             </w:r>
           </w:p>
         </w:tc>
@@ -12855,15 +12500,7 @@
         <w:fldChar w:fldCharType="end"/>
       </w:r>
       <w:r>
-        <w:t xml:space="preserve"> : </w:t>
-      </w:r>
-      <w:proofErr w:type="spellStart"/>
-      <w:r>
-        <w:t>Catalgoue</w:t>
-      </w:r>
-      <w:proofErr w:type="spellEnd"/>
-      <w:r>
-        <w:t xml:space="preserve"> des écarts d'architecture</w:t>
+        <w:t xml:space="preserve"> : Catalgoue des écarts d'architecture</w:t>
       </w:r>
       <w:bookmarkEnd w:id="55"/>
       <w:r>
@@ -12879,7 +12516,7 @@
         <w:lastRenderedPageBreak/>
         <w:t>ANALYSE DES IMPACTS</w:t>
       </w:r>
-      <w:bookmarkEnd w:id="53"/>
+      <w:bookmarkEnd w:id="54"/>
       <w:bookmarkEnd w:id="56"/>
     </w:p>
     <w:p>
@@ -13278,13 +12915,13 @@
       <w:pPr>
         <w:pStyle w:val="Titre2"/>
       </w:pPr>
-      <w:bookmarkStart w:id="71" w:name="_Toc78113520"/>
-      <w:bookmarkStart w:id="72" w:name="_Toc120467505"/>
-      <w:bookmarkEnd w:id="8"/>
+      <w:bookmarkStart w:id="71" w:name="_Toc120467505"/>
+      <w:bookmarkStart w:id="72" w:name="_Toc78113520"/>
+      <w:bookmarkEnd w:id="9"/>
       <w:r>
         <w:t>Figures</w:t>
       </w:r>
-      <w:bookmarkEnd w:id="72"/>
+      <w:bookmarkEnd w:id="71"/>
     </w:p>
     <w:p>
       <w:pPr>
@@ -13811,7 +13448,7 @@
       <w:r>
         <w:t>Tableaux</w:t>
       </w:r>
-      <w:bookmarkEnd w:id="71"/>
+      <w:bookmarkEnd w:id="72"/>
       <w:bookmarkEnd w:id="73"/>
     </w:p>
     <w:p>
@@ -14379,7 +14016,6 @@
         <w:lang w:val="en-GB"/>
       </w:rPr>
     </w:pPr>
-    <w:proofErr w:type="spellStart"/>
     <w:r>
       <w:rPr>
         <w:rFonts w:ascii="Calibri" w:hAnsi="Calibri" w:cs="Calibri"/>
@@ -14391,7 +14027,6 @@
       </w:rPr>
       <w:t>WebStreet</w:t>
     </w:r>
-    <w:proofErr w:type="spellEnd"/>
     <w:r>
       <w:rPr>
         <w:rFonts w:ascii="Calibri" w:hAnsi="Calibri" w:cs="Calibri"/>
@@ -14647,55 +14282,7 @@
         <w:szCs w:val="20"/>
         <w:lang w:val="en-GB"/>
       </w:rPr>
-      <w:t xml:space="preserve">Document de </w:t>
-    </w:r>
-    <w:proofErr w:type="spellStart"/>
-    <w:r>
-      <w:rPr>
-        <w:rFonts w:ascii="Calibri" w:hAnsi="Calibri" w:cs="Calibri"/>
-        <w:i/>
-        <w:color w:val="000000"/>
-        <w:sz w:val="20"/>
-        <w:szCs w:val="20"/>
-        <w:lang w:val="en-GB"/>
-      </w:rPr>
-      <w:t>Définition</w:t>
-    </w:r>
-    <w:proofErr w:type="spellEnd"/>
-    <w:r>
-      <w:rPr>
-        <w:rFonts w:ascii="Calibri" w:hAnsi="Calibri" w:cs="Calibri"/>
-        <w:i/>
-        <w:color w:val="000000"/>
-        <w:sz w:val="20"/>
-        <w:szCs w:val="20"/>
-        <w:lang w:val="en-GB"/>
-      </w:rPr>
-      <w:t xml:space="preserve"> </w:t>
-    </w:r>
-    <w:proofErr w:type="spellStart"/>
-    <w:r>
-      <w:rPr>
-        <w:rFonts w:ascii="Calibri" w:hAnsi="Calibri" w:cs="Calibri"/>
-        <w:i/>
-        <w:color w:val="000000"/>
-        <w:sz w:val="20"/>
-        <w:szCs w:val="20"/>
-        <w:lang w:val="en-GB"/>
-      </w:rPr>
-      <w:t>d’Architecture</w:t>
-    </w:r>
-    <w:proofErr w:type="spellEnd"/>
-    <w:r>
-      <w:rPr>
-        <w:rFonts w:ascii="Calibri" w:hAnsi="Calibri" w:cs="Calibri"/>
-        <w:i/>
-        <w:color w:val="000000"/>
-        <w:sz w:val="20"/>
-        <w:szCs w:val="20"/>
-        <w:lang w:val="en-GB"/>
-      </w:rPr>
-      <w:t xml:space="preserve"> </w:t>
+      <w:t xml:space="preserve">Document de Définition d’Architecture </w:t>
     </w:r>
     <w:r>
       <w:rPr>
@@ -14782,7 +14369,6 @@
       </w:rPr>
       <w:br/>
     </w:r>
-    <w:proofErr w:type="spellStart"/>
     <w:r>
       <w:rPr>
         <w:rFonts w:ascii="Open Sans" w:eastAsia="Open Sans" w:hAnsi="Open Sans" w:cs="Open Sans"/>
@@ -14791,31 +14377,8 @@
         <w:sz w:val="20"/>
         <w:szCs w:val="20"/>
       </w:rPr>
-      <w:t>Website</w:t>
+      <w:t>Website Generator</w:t>
     </w:r>
-    <w:proofErr w:type="spellEnd"/>
-    <w:r>
-      <w:rPr>
-        <w:rFonts w:ascii="Open Sans" w:eastAsia="Open Sans" w:hAnsi="Open Sans" w:cs="Open Sans"/>
-        <w:b/>
-        <w:color w:val="000000"/>
-        <w:sz w:val="20"/>
-        <w:szCs w:val="20"/>
-      </w:rPr>
-      <w:t xml:space="preserve"> </w:t>
-    </w:r>
-    <w:proofErr w:type="spellStart"/>
-    <w:r>
-      <w:rPr>
-        <w:rFonts w:ascii="Open Sans" w:eastAsia="Open Sans" w:hAnsi="Open Sans" w:cs="Open Sans"/>
-        <w:b/>
-        <w:color w:val="000000"/>
-        <w:sz w:val="20"/>
-        <w:szCs w:val="20"/>
-      </w:rPr>
-      <w:t>Generator</w:t>
-    </w:r>
-    <w:proofErr w:type="spellEnd"/>
   </w:p>
 </w:ftr>
 </file>
@@ -14933,7 +14496,7 @@
       <w:rPr>
         <w:noProof/>
       </w:rPr>
-      <w:t>27/11/2022</w:t>
+      <w:t>16/12/2022</w:t>
     </w:r>
     <w:r>
       <w:fldChar w:fldCharType="end"/>
@@ -20045,6 +19608,7 @@
     <w:lsdException w:name="HTML Sample" w:semiHidden="1" w:unhideWhenUsed="1"/>
     <w:lsdException w:name="HTML Typewriter" w:semiHidden="1" w:unhideWhenUsed="1"/>
     <w:lsdException w:name="HTML Variable" w:semiHidden="1" w:unhideWhenUsed="1"/>
+    <w:lsdException w:name="Normal Table" w:semiHidden="1" w:unhideWhenUsed="1"/>
     <w:lsdException w:name="annotation subject" w:semiHidden="1" w:unhideWhenUsed="1"/>
     <w:lsdException w:name="No List" w:semiHidden="1" w:unhideWhenUsed="1"/>
     <w:lsdException w:name="Outline List 1" w:semiHidden="1" w:unhideWhenUsed="1"/>
@@ -20091,8 +19655,10 @@
     <w:lsdException w:name="Table Subtle 2" w:semiHidden="1" w:unhideWhenUsed="1"/>
     <w:lsdException w:name="Table Web 1" w:semiHidden="1" w:unhideWhenUsed="1"/>
     <w:lsdException w:name="Table Web 2" w:semiHidden="1" w:unhideWhenUsed="1"/>
+    <w:lsdException w:name="Table Web 3" w:semiHidden="1" w:unhideWhenUsed="1"/>
     <w:lsdException w:name="Balloon Text" w:semiHidden="1" w:unhideWhenUsed="1"/>
     <w:lsdException w:name="Table Grid" w:uiPriority="39"/>
+    <w:lsdException w:name="Table Theme" w:semiHidden="1" w:unhideWhenUsed="1"/>
     <w:lsdException w:name="Placeholder Text" w:semiHidden="1"/>
     <w:lsdException w:name="No Spacing" w:uiPriority="1" w:qFormat="1"/>
     <w:lsdException w:name="Light Shading" w:uiPriority="60"/>
@@ -21928,28 +21494,28 @@
 </file>
 
 <file path=customXml/item1.xml><?xml version="1.0" encoding="utf-8"?>
-<b:Sources xmlns:b="http://schemas.openxmlformats.org/officeDocument/2006/bibliography" xmlns="http://schemas.openxmlformats.org/officeDocument/2006/bibliography" SelectedStyle="\APASixthEditionOfficeOnline.xsl" StyleName="APA" Version="6"/>
-</file>
-
-<file path=customXml/item2.xml><?xml version="1.0" encoding="utf-8"?>
 <go:gDocsCustomXmlDataStorage xmlns:go="http://customooxmlschemas.google.com/" xmlns:r="http://schemas.openxmlformats.org/officeDocument/2006/relationships">
   <go:docsCustomData xmlns:go="http://customooxmlschemas.google.com/" roundtripDataSignature="AMtx7mj8bvlXyk6gfbrLwJXO/FvWiC9Yig==">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</go:docsCustomData>
 </go:gDocsCustomXmlDataStorage>
 </file>
 
-<file path=customXml/itemProps1.xml><?xml version="1.0" encoding="utf-8"?>
-<ds:datastoreItem xmlns:ds="http://schemas.openxmlformats.org/officeDocument/2006/customXml" ds:itemID="{13FDF929-2E73-496E-BF5A-C07C58588E69}">
-  <ds:schemaRefs>
-    <ds:schemaRef ds:uri="http://schemas.openxmlformats.org/officeDocument/2006/bibliography"/>
-  </ds:schemaRefs>
-</ds:datastoreItem>
+<file path=customXml/item2.xml><?xml version="1.0" encoding="utf-8"?>
+<b:Sources xmlns:b="http://schemas.openxmlformats.org/officeDocument/2006/bibliography" xmlns="http://schemas.openxmlformats.org/officeDocument/2006/bibliography" SelectedStyle="\APASixthEditionOfficeOnline.xsl" StyleName="APA" Version="6"/>
 </file>
 
-<file path=customXml/itemProps2.xml><?xml version="1.0" encoding="utf-8"?>
+<file path=customXml/itemProps1.xml><?xml version="1.0" encoding="utf-8"?>
 <ds:datastoreItem xmlns:ds="http://schemas.openxmlformats.org/officeDocument/2006/customXml" ds:itemID="{11111111-1234-1234-1234-123412341234}">
   <ds:schemaRefs>
     <ds:schemaRef ds:uri="http://customooxmlschemas.google.com/"/>
     <ds:schemaRef ds:uri="http://schemas.openxmlformats.org/officeDocument/2006/relationships"/>
   </ds:schemaRefs>
 </ds:datastoreItem>
+</file>
+
+<file path=customXml/itemProps2.xml><?xml version="1.0" encoding="utf-8"?>
+<ds:datastoreItem xmlns:ds="http://schemas.openxmlformats.org/officeDocument/2006/customXml" ds:itemID="{13FDF929-2E73-496E-BF5A-C07C58588E69}">
+  <ds:schemaRefs>
+    <ds:schemaRef ds:uri="http://schemas.openxmlformats.org/officeDocument/2006/bibliography"/>
+  </ds:schemaRefs>
+</ds:datastoreItem>
 </file>
</xml_diff>